<commit_message>
delete vineland teacher concern
</commit_message>
<xml_diff>
--- a/templates/template_mod_3.docx
+++ b/templates/template_mod_3.docx
@@ -1920,47 +1920,6 @@
     <w:p>
       <w:pPr>
         <w:spacing w:line="240" w:lineRule="auto"/>
-        <w:ind w:left="720" w:firstLine="720"/>
-        <w:rPr>
-          <w:rFonts w:ascii="Georgia" w:eastAsia="Georgia" w:hAnsi="Georgia" w:cs="Georgia"/>
-          <w:sz w:val="24"/>
-          <w:szCs w:val="24"/>
-        </w:rPr>
-      </w:pPr>
-    </w:p>
-    <w:p>
-      <w:pPr>
-        <w:spacing w:line="240" w:lineRule="auto"/>
-        <w:ind w:left="720"/>
-        <w:rPr>
-          <w:rFonts w:ascii="Georgia" w:eastAsia="Georgia" w:hAnsi="Georgia" w:cs="Georgia"/>
-          <w:sz w:val="24"/>
-          <w:szCs w:val="24"/>
-        </w:rPr>
-      </w:pPr>
-      <w:r>
-        <w:rPr>
-          <w:rFonts w:ascii="Georgia" w:eastAsia="Georgia" w:hAnsi="Georgia" w:cs="Georgia"/>
-          <w:sz w:val="24"/>
-          <w:szCs w:val="24"/>
-        </w:rPr>
-        <w:t>Scores are reported here as standard scores with a mean of 100 and standard deviation of 15. Scores between 85 and 115 are considered within normal limits.</w:t>
-      </w:r>
-    </w:p>
-    <w:p>
-      <w:pPr>
-        <w:spacing w:line="240" w:lineRule="auto"/>
-        <w:rPr>
-          <w:rFonts w:ascii="Georgia" w:eastAsia="Georgia" w:hAnsi="Georgia" w:cs="Georgia"/>
-          <w:b/>
-          <w:sz w:val="24"/>
-          <w:szCs w:val="24"/>
-        </w:rPr>
-      </w:pPr>
-    </w:p>
-    <w:p>
-      <w:pPr>
-        <w:spacing w:line="240" w:lineRule="auto"/>
         <w:rPr>
           <w:rFonts w:ascii="Georgia" w:eastAsia="Georgia" w:hAnsi="Georgia" w:cs="Georgia"/>
           <w:b/>
@@ -2107,16 +2066,7 @@
           <w:sz w:val="24"/>
           <w:szCs w:val="24"/>
         </w:rPr>
-        <w:t xml:space="preserve">: {{Patient First Name}} is working to communicate with </w:t>
-      </w:r>
-      <w:r>
-        <w:rPr>
-          <w:rFonts w:ascii="Georgia" w:eastAsia="Georgia" w:hAnsi="Georgia" w:cs="Georgia"/>
-          <w:sz w:val="24"/>
-          <w:szCs w:val="24"/>
-        </w:rPr>
-        <w:lastRenderedPageBreak/>
-        <w:t xml:space="preserve">words and will point to request. There is indication of using other’s hands as a tool to obtain objects. {{Patient First Name}} shows a range of facial expressions, but these are not consistently directed. Play is quite self-directed, rigid, and lacks a sense of reciprocity with peers and {{Caregiver type}}. </w:t>
+        <w:t xml:space="preserve">: {{Patient First Name}} is working to communicate with words and will point to request. There is indication of using other’s hands as a tool to obtain objects. {{Patient First Name}} shows a range of facial expressions, but these are not consistently directed. Play is quite self-directed, rigid, and lacks a sense of reciprocity with peers and {{Caregiver type}}. </w:t>
       </w:r>
     </w:p>
     <w:p>

</xml_diff>

<commit_message>
update school & template for mod 3
</commit_message>
<xml_diff>
--- a/templates/template_mod_3.docx
+++ b/templates/template_mod_3.docx
@@ -777,96 +777,6 @@
     </w:p>
     <w:p>
       <w:pPr>
-        <w:widowControl w:val="0"/>
-        <w:spacing w:line="228" w:lineRule="auto"/>
-        <w:rPr>
-          <w:rFonts w:ascii="Georgia" w:eastAsia="Georgia" w:hAnsi="Georgia" w:cs="Georgia"/>
-          <w:sz w:val="24"/>
-          <w:szCs w:val="24"/>
-          <w:u w:val="single"/>
-        </w:rPr>
-      </w:pPr>
-    </w:p>
-    <w:p>
-      <w:pPr>
-        <w:spacing w:line="228" w:lineRule="auto"/>
-        <w:rPr>
-          <w:rFonts w:ascii="Georgia" w:eastAsia="Georgia" w:hAnsi="Georgia" w:cs="Georgia"/>
-          <w:sz w:val="24"/>
-          <w:szCs w:val="24"/>
-        </w:rPr>
-      </w:pPr>
-      <w:r>
-        <w:rPr>
-          <w:rFonts w:ascii="Georgia" w:eastAsia="Georgia" w:hAnsi="Georgia" w:cs="Georgia"/>
-          <w:sz w:val="24"/>
-          <w:szCs w:val="24"/>
-          <w:u w:val="single"/>
-        </w:rPr>
-        <w:t>District</w:t>
-      </w:r>
-      <w:r>
-        <w:rPr>
-          <w:rFonts w:ascii="Georgia" w:eastAsia="Georgia" w:hAnsi="Georgia" w:cs="Georgia"/>
-          <w:sz w:val="24"/>
-          <w:szCs w:val="24"/>
-        </w:rPr>
-        <w:t>: {{School District}}</w:t>
-      </w:r>
-      <w:r>
-        <w:rPr>
-          <w:rFonts w:ascii="Georgia" w:eastAsia="Georgia" w:hAnsi="Georgia" w:cs="Georgia"/>
-          <w:sz w:val="24"/>
-          <w:szCs w:val="24"/>
-        </w:rPr>
-        <w:tab/>
-      </w:r>
-      <w:r>
-        <w:rPr>
-          <w:rFonts w:ascii="Georgia" w:eastAsia="Georgia" w:hAnsi="Georgia" w:cs="Georgia"/>
-          <w:sz w:val="24"/>
-          <w:szCs w:val="24"/>
-        </w:rPr>
-        <w:tab/>
-      </w:r>
-      <w:r>
-        <w:rPr>
-          <w:rFonts w:ascii="Georgia" w:eastAsia="Georgia" w:hAnsi="Georgia" w:cs="Georgia"/>
-          <w:sz w:val="24"/>
-          <w:szCs w:val="24"/>
-        </w:rPr>
-        <w:tab/>
-      </w:r>
-      <w:r>
-        <w:rPr>
-          <w:rFonts w:ascii="Georgia" w:eastAsia="Georgia" w:hAnsi="Georgia" w:cs="Georgia"/>
-          <w:sz w:val="24"/>
-          <w:szCs w:val="24"/>
-          <w:u w:val="single"/>
-        </w:rPr>
-        <w:t>Classification</w:t>
-      </w:r>
-      <w:r>
-        <w:rPr>
-          <w:rFonts w:ascii="Georgia" w:eastAsia="Georgia" w:hAnsi="Georgia" w:cs="Georgia"/>
-          <w:sz w:val="24"/>
-          <w:szCs w:val="24"/>
-        </w:rPr>
-        <w:t>: {{Classification}}</w:t>
-      </w:r>
-    </w:p>
-    <w:p>
-      <w:pPr>
-        <w:spacing w:line="228" w:lineRule="auto"/>
-        <w:rPr>
-          <w:rFonts w:ascii="Georgia" w:eastAsia="Georgia" w:hAnsi="Georgia" w:cs="Georgia"/>
-          <w:sz w:val="24"/>
-          <w:szCs w:val="24"/>
-        </w:rPr>
-      </w:pPr>
-    </w:p>
-    <w:p>
-      <w:pPr>
         <w:tabs>
           <w:tab w:val="left" w:pos="3510"/>
         </w:tabs>
@@ -877,80 +787,6 @@
           <w:szCs w:val="24"/>
         </w:rPr>
       </w:pPr>
-      <w:r>
-        <w:rPr>
-          <w:rFonts w:ascii="Georgia" w:eastAsia="Georgia" w:hAnsi="Georgia" w:cs="Georgia"/>
-          <w:sz w:val="24"/>
-          <w:szCs w:val="24"/>
-          <w:u w:val="single"/>
-        </w:rPr>
-        <w:t>Setting</w:t>
-      </w:r>
-      <w:r>
-        <w:rPr>
-          <w:rFonts w:ascii="Georgia" w:eastAsia="Georgia" w:hAnsi="Georgia" w:cs="Georgia"/>
-          <w:sz w:val="24"/>
-          <w:szCs w:val="24"/>
-        </w:rPr>
-        <w:t>: {{Education Setting}}</w:t>
-      </w:r>
-      <w:r>
-        <w:rPr>
-          <w:rFonts w:ascii="Georgia" w:eastAsia="Georgia" w:hAnsi="Georgia" w:cs="Georgia"/>
-          <w:sz w:val="24"/>
-          <w:szCs w:val="24"/>
-        </w:rPr>
-        <w:tab/>
-      </w:r>
-      <w:r>
-        <w:rPr>
-          <w:rFonts w:ascii="Georgia" w:eastAsia="Georgia" w:hAnsi="Georgia" w:cs="Georgia"/>
-          <w:sz w:val="24"/>
-          <w:szCs w:val="24"/>
-        </w:rPr>
-        <w:tab/>
-      </w:r>
-      <w:r>
-        <w:rPr>
-          <w:rFonts w:ascii="Georgia" w:eastAsia="Georgia" w:hAnsi="Georgia" w:cs="Georgia"/>
-          <w:sz w:val="24"/>
-          <w:szCs w:val="24"/>
-        </w:rPr>
-        <w:tab/>
-      </w:r>
-      <w:r>
-        <w:rPr>
-          <w:rFonts w:ascii="Georgia" w:eastAsia="Georgia" w:hAnsi="Georgia" w:cs="Georgia"/>
-          <w:sz w:val="24"/>
-          <w:szCs w:val="24"/>
-          <w:u w:val="single"/>
-        </w:rPr>
-        <w:t>Grade</w:t>
-      </w:r>
-      <w:r>
-        <w:rPr>
-          <w:rFonts w:ascii="Georgia" w:eastAsia="Georgia" w:hAnsi="Georgia" w:cs="Georgia"/>
-          <w:sz w:val="24"/>
-          <w:szCs w:val="24"/>
-        </w:rPr>
-        <w:t>: {{Grade}}</w:t>
-      </w:r>
-      <w:r>
-        <w:rPr>
-          <w:rFonts w:ascii="Georgia" w:eastAsia="Georgia" w:hAnsi="Georgia" w:cs="Georgia"/>
-          <w:sz w:val="24"/>
-          <w:szCs w:val="24"/>
-        </w:rPr>
-        <w:tab/>
-      </w:r>
-      <w:r>
-        <w:rPr>
-          <w:rFonts w:ascii="Georgia" w:eastAsia="Georgia" w:hAnsi="Georgia" w:cs="Georgia"/>
-          <w:sz w:val="24"/>
-          <w:szCs w:val="24"/>
-        </w:rPr>
-        <w:br/>
-      </w:r>
     </w:p>
     <w:p>
       <w:pPr>
@@ -1340,34 +1176,103 @@
           <w:sz w:val="24"/>
           <w:szCs w:val="24"/>
         </w:rPr>
+        <w:t xml:space="preserve">history. Scores above 15 are suggestive of an autism diagnosis. Based on the {{Caregiver type}}’s report, </w:t>
+      </w:r>
+      <w:r>
+        <w:rPr>
+          <w:rFonts w:ascii="Georgia" w:eastAsia="Georgia" w:hAnsi="Georgia" w:cs="Georgia"/>
+          <w:b/>
+          <w:sz w:val="24"/>
+          <w:szCs w:val="24"/>
+        </w:rPr>
+        <w:t xml:space="preserve">{{Patient First Name}}’s score was {{Results (SCQ) – Lifetime Form}}. </w:t>
+      </w:r>
+      <w:r>
+        <w:rPr>
+          <w:rFonts w:ascii="Georgia" w:eastAsia="Georgia" w:hAnsi="Georgia" w:cs="Georgia"/>
+          <w:b/>
+          <w:i/>
+          <w:sz w:val="24"/>
+          <w:szCs w:val="24"/>
+        </w:rPr>
+        <w:t>This score is clearly consistent with autism at present.</w:t>
+      </w:r>
+    </w:p>
+    <w:p>
+      <w:pPr>
+        <w:keepLines/>
+        <w:widowControl w:val="0"/>
+        <w:spacing w:line="240" w:lineRule="auto"/>
+        <w:rPr>
+          <w:rFonts w:ascii="Georgia" w:eastAsia="Georgia" w:hAnsi="Georgia" w:cs="Georgia"/>
+          <w:i/>
+          <w:sz w:val="24"/>
+          <w:szCs w:val="24"/>
+          <w:u w:val="single"/>
+        </w:rPr>
+      </w:pPr>
+    </w:p>
+    <w:p>
+      <w:pPr>
+        <w:keepLines/>
+        <w:widowControl w:val="0"/>
+        <w:spacing w:line="240" w:lineRule="auto"/>
+        <w:rPr>
+          <w:rFonts w:ascii="Georgia" w:eastAsia="Georgia" w:hAnsi="Georgia" w:cs="Georgia"/>
+          <w:sz w:val="24"/>
+          <w:szCs w:val="24"/>
+        </w:rPr>
+      </w:pPr>
+      <w:r>
+        <w:rPr>
+          <w:rFonts w:ascii="Georgia" w:eastAsia="Georgia" w:hAnsi="Georgia" w:cs="Georgia"/>
+          <w:i/>
+          <w:sz w:val="24"/>
+          <w:szCs w:val="24"/>
+          <w:u w:val="single"/>
+        </w:rPr>
         <w:lastRenderedPageBreak/>
-        <w:t xml:space="preserve">history. Scores above 15 are suggestive of an autism diagnosis. Based on the {{Caregiver type}}’s report, </w:t>
-      </w:r>
-      <w:r>
-        <w:rPr>
-          <w:rFonts w:ascii="Georgia" w:eastAsia="Georgia" w:hAnsi="Georgia" w:cs="Georgia"/>
-          <w:b/>
-          <w:sz w:val="24"/>
-          <w:szCs w:val="24"/>
-        </w:rPr>
-        <w:t xml:space="preserve">{{Patient First Name}}’s score was {{Results (SCQ) – Lifetime Form}}. </w:t>
-      </w:r>
-      <w:r>
-        <w:rPr>
-          <w:rFonts w:ascii="Georgia" w:eastAsia="Georgia" w:hAnsi="Georgia" w:cs="Georgia"/>
-          <w:b/>
-          <w:i/>
-          <w:sz w:val="24"/>
-          <w:szCs w:val="24"/>
-        </w:rPr>
-        <w:t>This score is clearly consistent with autism at present.</w:t>
-      </w:r>
-    </w:p>
-    <w:p>
-      <w:pPr>
-        <w:keepLines/>
-        <w:widowControl w:val="0"/>
-        <w:spacing w:line="240" w:lineRule="auto"/>
+        <w:t>Autism Diagnostic Observation Schedule - Second Edition (ADOS-2), Module 3</w:t>
+      </w:r>
+      <w:r>
+        <w:rPr>
+          <w:rFonts w:ascii="Georgia" w:eastAsia="Georgia" w:hAnsi="Georgia" w:cs="Georgia"/>
+          <w:i/>
+          <w:sz w:val="24"/>
+          <w:szCs w:val="24"/>
+        </w:rPr>
+        <w:t xml:space="preserve">         </w:t>
+      </w:r>
+      <w:r>
+        <w:rPr>
+          <w:rFonts w:ascii="Georgia" w:eastAsia="Georgia" w:hAnsi="Georgia" w:cs="Georgia"/>
+          <w:sz w:val="24"/>
+          <w:szCs w:val="24"/>
+        </w:rPr>
+        <w:t xml:space="preserve">The ADOS-2 is a semi-structured, standardized assessment of communication, social interaction, and play or imaginative use of materials. The ADOS-2 consists of standard activities that allow the examiner to observe behaviors that have been identified as important to the diagnosis of autism spectrum disorders at different developmental levels and chronological ages. Module 3 is for older children with fluent speech. </w:t>
+      </w:r>
+    </w:p>
+    <w:p>
+      <w:pPr>
+        <w:spacing w:before="240" w:after="240" w:line="240" w:lineRule="auto"/>
+        <w:rPr>
+          <w:rFonts w:ascii="Georgia" w:eastAsia="Georgia" w:hAnsi="Georgia" w:cs="Georgia"/>
+          <w:sz w:val="24"/>
+          <w:szCs w:val="24"/>
+        </w:rPr>
+      </w:pPr>
+      <w:r>
+        <w:rPr>
+          <w:rFonts w:ascii="Georgia" w:eastAsia="Georgia" w:hAnsi="Georgia" w:cs="Georgia"/>
+          <w:sz w:val="24"/>
+          <w:szCs w:val="24"/>
+        </w:rPr>
+        <w:t xml:space="preserve">ADOS-2 scores should be used in conjunction with information regarding {{Patient First Name}}’s developmental history, current functioning, and diagnostic formulation provided. </w:t>
+      </w:r>
+    </w:p>
+    <w:p>
+      <w:pPr>
+        <w:spacing w:before="240" w:after="240" w:line="240" w:lineRule="auto"/>
         <w:rPr>
           <w:rFonts w:ascii="Georgia" w:eastAsia="Georgia" w:hAnsi="Georgia" w:cs="Georgia"/>
           <w:i/>
@@ -1376,44 +1281,57 @@
           <w:u w:val="single"/>
         </w:rPr>
       </w:pPr>
-    </w:p>
-    <w:p>
-      <w:pPr>
-        <w:keepLines/>
-        <w:widowControl w:val="0"/>
-        <w:spacing w:line="240" w:lineRule="auto"/>
-        <w:rPr>
-          <w:rFonts w:ascii="Georgia" w:eastAsia="Georgia" w:hAnsi="Georgia" w:cs="Georgia"/>
-          <w:sz w:val="24"/>
-          <w:szCs w:val="24"/>
-        </w:rPr>
-      </w:pPr>
-      <w:r>
-        <w:rPr>
-          <w:rFonts w:ascii="Georgia" w:eastAsia="Georgia" w:hAnsi="Georgia" w:cs="Georgia"/>
+      <w:r>
+        <w:rPr>
+          <w:rFonts w:ascii="Georgia" w:eastAsia="Georgia" w:hAnsi="Georgia" w:cs="Georgia"/>
+          <w:b/>
+          <w:i/>
+          <w:sz w:val="24"/>
+          <w:szCs w:val="24"/>
+        </w:rPr>
+        <w:t xml:space="preserve">{{Patient First Name}}'s performance during the ADOS-2, Module 3 was </w:t>
+      </w:r>
+      <w:r>
+        <w:rPr>
+          <w:rFonts w:ascii="Georgia" w:eastAsia="Georgia" w:hAnsi="Georgia" w:cs="Georgia"/>
+          <w:b/>
           <w:i/>
           <w:sz w:val="24"/>
           <w:szCs w:val="24"/>
           <w:u w:val="single"/>
         </w:rPr>
-        <w:t>Autism Diagnostic Observation Schedule - Second Edition (ADOS-2), Module 3</w:t>
-      </w:r>
-      <w:r>
-        <w:rPr>
-          <w:rFonts w:ascii="Georgia" w:eastAsia="Georgia" w:hAnsi="Georgia" w:cs="Georgia"/>
-          <w:i/>
-          <w:sz w:val="24"/>
-          <w:szCs w:val="24"/>
-        </w:rPr>
-        <w:t xml:space="preserve">         </w:t>
-      </w:r>
-      <w:r>
-        <w:rPr>
-          <w:rFonts w:ascii="Georgia" w:eastAsia="Georgia" w:hAnsi="Georgia" w:cs="Georgia"/>
-          <w:sz w:val="24"/>
-          <w:szCs w:val="24"/>
-        </w:rPr>
-        <w:t xml:space="preserve">The ADOS-2 is a semi-structured, standardized assessment of communication, social interaction, and play or imaginative use of materials. The ADOS-2 consists of standard activities that allow the examiner to observe behaviors that have been identified as important to the diagnosis of autism spectrum disorders at different developmental levels and chronological ages. Module 3 is for older children with fluent speech. </w:t>
+        <w:t>above the cut-off criterion</w:t>
+      </w:r>
+      <w:r>
+        <w:rPr>
+          <w:rFonts w:ascii="Georgia" w:eastAsia="Georgia" w:hAnsi="Georgia" w:cs="Georgia"/>
+          <w:b/>
+          <w:i/>
+          <w:sz w:val="24"/>
+          <w:szCs w:val="24"/>
+        </w:rPr>
+        <w:t xml:space="preserve"> and </w:t>
+      </w:r>
+      <w:r>
+        <w:rPr>
+          <w:rFonts w:ascii="Georgia" w:eastAsia="Georgia" w:hAnsi="Georgia" w:cs="Georgia"/>
+          <w:b/>
+          <w:i/>
+          <w:sz w:val="24"/>
+          <w:szCs w:val="24"/>
+          <w:u w:val="single"/>
+        </w:rPr>
+        <w:t>consistent with the presence</w:t>
+      </w:r>
+      <w:r>
+        <w:rPr>
+          <w:rFonts w:ascii="Georgia" w:eastAsia="Georgia" w:hAnsi="Georgia" w:cs="Georgia"/>
+          <w:b/>
+          <w:i/>
+          <w:sz w:val="24"/>
+          <w:szCs w:val="24"/>
+        </w:rPr>
+        <w:t xml:space="preserve"> of autism spectrum disorder.</w:t>
       </w:r>
     </w:p>
     <w:p>
@@ -1428,10 +1346,30 @@
       <w:r>
         <w:rPr>
           <w:rFonts w:ascii="Georgia" w:eastAsia="Georgia" w:hAnsi="Georgia" w:cs="Georgia"/>
-          <w:sz w:val="24"/>
-          <w:szCs w:val="24"/>
-        </w:rPr>
-        <w:t xml:space="preserve">ADOS-2 scores should be used in conjunction with information regarding {{Patient First Name}}’s developmental history, current functioning, and diagnostic formulation provided. </w:t>
+          <w:i/>
+          <w:sz w:val="24"/>
+          <w:szCs w:val="24"/>
+          <w:u w:val="single"/>
+        </w:rPr>
+        <w:t>Social Responsiveness Scale – Second Edition (SRS-2) – Parent &amp; Teacher Report</w:t>
+      </w:r>
+      <w:r>
+        <w:rPr>
+          <w:rFonts w:ascii="Georgia" w:eastAsia="Georgia" w:hAnsi="Georgia" w:cs="Georgia"/>
+          <w:i/>
+          <w:sz w:val="24"/>
+          <w:szCs w:val="24"/>
+          <w:u w:val="single"/>
+        </w:rPr>
+        <w:br/>
+      </w:r>
+      <w:r>
+        <w:rPr>
+          <w:rFonts w:ascii="Georgia" w:eastAsia="Georgia" w:hAnsi="Georgia" w:cs="Georgia"/>
+          <w:sz w:val="24"/>
+          <w:szCs w:val="24"/>
+        </w:rPr>
+        <w:t>The SRS-2 is an objective measure that identifies social impairments associated with autism spectrum disorder and quantifies ASD-related severity throughout the lifespan.</w:t>
       </w:r>
     </w:p>
     <w:p>
@@ -1439,108 +1377,6 @@
         <w:spacing w:before="240" w:after="240" w:line="240" w:lineRule="auto"/>
         <w:rPr>
           <w:rFonts w:ascii="Georgia" w:eastAsia="Georgia" w:hAnsi="Georgia" w:cs="Georgia"/>
-          <w:i/>
-          <w:sz w:val="24"/>
-          <w:szCs w:val="24"/>
-          <w:u w:val="single"/>
-        </w:rPr>
-      </w:pPr>
-      <w:r>
-        <w:rPr>
-          <w:rFonts w:ascii="Georgia" w:eastAsia="Georgia" w:hAnsi="Georgia" w:cs="Georgia"/>
-          <w:b/>
-          <w:i/>
-          <w:sz w:val="24"/>
-          <w:szCs w:val="24"/>
-        </w:rPr>
-        <w:t xml:space="preserve">{{Patient First Name}}'s performance during the ADOS-2, Module 3 was </w:t>
-      </w:r>
-      <w:r>
-        <w:rPr>
-          <w:rFonts w:ascii="Georgia" w:eastAsia="Georgia" w:hAnsi="Georgia" w:cs="Georgia"/>
-          <w:b/>
-          <w:i/>
-          <w:sz w:val="24"/>
-          <w:szCs w:val="24"/>
-          <w:u w:val="single"/>
-        </w:rPr>
-        <w:t>above the cut-off criterion</w:t>
-      </w:r>
-      <w:r>
-        <w:rPr>
-          <w:rFonts w:ascii="Georgia" w:eastAsia="Georgia" w:hAnsi="Georgia" w:cs="Georgia"/>
-          <w:b/>
-          <w:i/>
-          <w:sz w:val="24"/>
-          <w:szCs w:val="24"/>
-        </w:rPr>
-        <w:t xml:space="preserve"> and </w:t>
-      </w:r>
-      <w:r>
-        <w:rPr>
-          <w:rFonts w:ascii="Georgia" w:eastAsia="Georgia" w:hAnsi="Georgia" w:cs="Georgia"/>
-          <w:b/>
-          <w:i/>
-          <w:sz w:val="24"/>
-          <w:szCs w:val="24"/>
-          <w:u w:val="single"/>
-        </w:rPr>
-        <w:t>consistent with the presence</w:t>
-      </w:r>
-      <w:r>
-        <w:rPr>
-          <w:rFonts w:ascii="Georgia" w:eastAsia="Georgia" w:hAnsi="Georgia" w:cs="Georgia"/>
-          <w:b/>
-          <w:i/>
-          <w:sz w:val="24"/>
-          <w:szCs w:val="24"/>
-        </w:rPr>
-        <w:t xml:space="preserve"> of autism spectrum disorder.</w:t>
-      </w:r>
-    </w:p>
-    <w:p>
-      <w:pPr>
-        <w:spacing w:before="240" w:after="240" w:line="240" w:lineRule="auto"/>
-        <w:rPr>
-          <w:rFonts w:ascii="Georgia" w:eastAsia="Georgia" w:hAnsi="Georgia" w:cs="Georgia"/>
-          <w:sz w:val="24"/>
-          <w:szCs w:val="24"/>
-        </w:rPr>
-      </w:pPr>
-      <w:r>
-        <w:rPr>
-          <w:rFonts w:ascii="Georgia" w:eastAsia="Georgia" w:hAnsi="Georgia" w:cs="Georgia"/>
-          <w:i/>
-          <w:sz w:val="24"/>
-          <w:szCs w:val="24"/>
-          <w:u w:val="single"/>
-        </w:rPr>
-        <w:t>Social Responsiveness Scale – Second Edition (SRS-2) – Parent &amp; Teacher Report</w:t>
-      </w:r>
-      <w:r>
-        <w:rPr>
-          <w:rFonts w:ascii="Georgia" w:eastAsia="Georgia" w:hAnsi="Georgia" w:cs="Georgia"/>
-          <w:i/>
-          <w:sz w:val="24"/>
-          <w:szCs w:val="24"/>
-          <w:u w:val="single"/>
-        </w:rPr>
-        <w:br/>
-      </w:r>
-      <w:r>
-        <w:rPr>
-          <w:rFonts w:ascii="Georgia" w:eastAsia="Georgia" w:hAnsi="Georgia" w:cs="Georgia"/>
-          <w:sz w:val="24"/>
-          <w:szCs w:val="24"/>
-        </w:rPr>
-        <w:t>The SRS-2 is an objective measure that identifies social impairments associated with autism spectrum disorder and quantifies ASD-related severity throughout the lifespan.</w:t>
-      </w:r>
-    </w:p>
-    <w:p>
-      <w:pPr>
-        <w:spacing w:before="240" w:after="240" w:line="240" w:lineRule="auto"/>
-        <w:rPr>
-          <w:rFonts w:ascii="Georgia" w:eastAsia="Georgia" w:hAnsi="Georgia" w:cs="Georgia"/>
           <w:sz w:val="24"/>
           <w:szCs w:val="24"/>
         </w:rPr>
@@ -1605,18 +1441,6 @@
         </w:rPr>
         <w:t>SRS-2 scores are reported here as T-scores with a mean of 50 and a standard deviation of 10 with higher scores indicating greater levels of concern for how social behavior impacts or interferes with everyday interactions. The following interpretative guidelines are offered here for the benefit of the reader: Less than 59 indicates within normal limits, between 60 and 65 as mild concern, between 65 and 75 as moderate concern, and greater than 76 as severe. {{Patient First Name}} ’s {{Caregiver type}} and teacher reported the following:</w:t>
       </w:r>
-    </w:p>
-    <w:p>
-      <w:pPr>
-        <w:spacing w:line="240" w:lineRule="auto"/>
-        <w:rPr>
-          <w:rFonts w:ascii="Georgia" w:eastAsia="Georgia" w:hAnsi="Georgia" w:cs="Georgia"/>
-          <w:i/>
-          <w:sz w:val="24"/>
-          <w:szCs w:val="24"/>
-          <w:u w:val="single"/>
-        </w:rPr>
-      </w:pPr>
     </w:p>
     <w:p>
       <w:pPr>
@@ -1703,223 +1527,244 @@
           <w:sz w:val="24"/>
           <w:szCs w:val="24"/>
         </w:rPr>
+        <w:t xml:space="preserve">Based on the report provided by {{Preferred Pronouns 2}} {{Caregiver type}}, </w:t>
+      </w:r>
+      <w:r>
+        <w:rPr>
+          <w:rFonts w:ascii="Georgia" w:eastAsia="Georgia" w:hAnsi="Georgia" w:cs="Georgia"/>
+          <w:i/>
+          <w:sz w:val="24"/>
+          <w:szCs w:val="24"/>
+        </w:rPr>
+        <w:t>{{Patient First Name}}’s social communication and related behaviors</w:t>
+      </w:r>
+      <w:r>
+        <w:rPr>
+          <w:rFonts w:ascii="Georgia" w:eastAsia="Georgia" w:hAnsi="Georgia" w:cs="Georgia"/>
+          <w:sz w:val="24"/>
+          <w:szCs w:val="24"/>
+        </w:rPr>
+        <w:t xml:space="preserve"> </w:t>
+      </w:r>
+      <w:r>
+        <w:rPr>
+          <w:rFonts w:ascii="Georgia" w:eastAsia="Georgia" w:hAnsi="Georgia" w:cs="Georgia"/>
+          <w:i/>
+          <w:sz w:val="24"/>
+          <w:szCs w:val="24"/>
+        </w:rPr>
+        <w:t xml:space="preserve">indicated {{Caregiver's level of concern}} concerns. </w:t>
+      </w:r>
+      <w:r>
+        <w:rPr>
+          <w:rFonts w:ascii="Georgia" w:eastAsia="Georgia" w:hAnsi="Georgia" w:cs="Georgia"/>
+          <w:sz w:val="24"/>
+          <w:szCs w:val="24"/>
+        </w:rPr>
+        <w:t xml:space="preserve">{{Patient First Name}}’s teacher reported a {{Teacher's level of concern}} level of concern, and </w:t>
+      </w:r>
+      <w:r>
+        <w:rPr>
+          <w:rFonts w:ascii="Georgia" w:eastAsia="Georgia" w:hAnsi="Georgia" w:cs="Georgia"/>
+          <w:b/>
+          <w:sz w:val="24"/>
+          <w:szCs w:val="24"/>
+        </w:rPr>
+        <w:t>my observation aligned with a {{Evaluator's level of concern}} level of concern.</w:t>
+      </w:r>
+    </w:p>
+    <w:p>
+      <w:pPr>
+        <w:spacing w:line="240" w:lineRule="auto"/>
+        <w:rPr>
+          <w:rFonts w:ascii="Georgia" w:eastAsia="Georgia" w:hAnsi="Georgia" w:cs="Georgia"/>
+          <w:b/>
+          <w:sz w:val="24"/>
+          <w:szCs w:val="24"/>
+        </w:rPr>
+      </w:pPr>
+    </w:p>
+    <w:p>
+      <w:pPr>
+        <w:spacing w:line="240" w:lineRule="auto"/>
+        <w:rPr>
+          <w:rFonts w:ascii="Georgia" w:eastAsia="Georgia" w:hAnsi="Georgia" w:cs="Georgia"/>
+          <w:i/>
+          <w:sz w:val="24"/>
+          <w:szCs w:val="24"/>
+          <w:u w:val="single"/>
+        </w:rPr>
+      </w:pPr>
+      <w:r>
+        <w:rPr>
+          <w:rFonts w:ascii="Georgia" w:eastAsia="Georgia" w:hAnsi="Georgia" w:cs="Georgia"/>
+          <w:i/>
+          <w:sz w:val="24"/>
+          <w:szCs w:val="24"/>
+          <w:u w:val="single"/>
+        </w:rPr>
         <w:lastRenderedPageBreak/>
-        <w:t xml:space="preserve">Based on the report provided by {{Preferred Pronouns 2}} {{Caregiver type}}, </w:t>
-      </w:r>
-      <w:r>
-        <w:rPr>
-          <w:rFonts w:ascii="Georgia" w:eastAsia="Georgia" w:hAnsi="Georgia" w:cs="Georgia"/>
-          <w:i/>
-          <w:sz w:val="24"/>
-          <w:szCs w:val="24"/>
-        </w:rPr>
-        <w:t>{{Patient First Name}}’s social communication and related behaviors</w:t>
-      </w:r>
-      <w:r>
-        <w:rPr>
-          <w:rFonts w:ascii="Georgia" w:eastAsia="Georgia" w:hAnsi="Georgia" w:cs="Georgia"/>
-          <w:sz w:val="24"/>
-          <w:szCs w:val="24"/>
-        </w:rPr>
-        <w:t xml:space="preserve"> </w:t>
-      </w:r>
-      <w:r>
-        <w:rPr>
-          <w:rFonts w:ascii="Georgia" w:eastAsia="Georgia" w:hAnsi="Georgia" w:cs="Georgia"/>
-          <w:i/>
-          <w:sz w:val="24"/>
-          <w:szCs w:val="24"/>
-        </w:rPr>
-        <w:t xml:space="preserve">indicated {{Caregiver's level of concern}} concerns. </w:t>
-      </w:r>
-      <w:r>
-        <w:rPr>
-          <w:rFonts w:ascii="Georgia" w:eastAsia="Georgia" w:hAnsi="Georgia" w:cs="Georgia"/>
-          <w:sz w:val="24"/>
-          <w:szCs w:val="24"/>
-        </w:rPr>
-        <w:t xml:space="preserve">{{Patient First Name}}’s teacher reported a {{Teacher's level of concern}} level of concern, and </w:t>
-      </w:r>
-      <w:r>
-        <w:rPr>
-          <w:rFonts w:ascii="Georgia" w:eastAsia="Georgia" w:hAnsi="Georgia" w:cs="Georgia"/>
-          <w:b/>
-          <w:sz w:val="24"/>
-          <w:szCs w:val="24"/>
-        </w:rPr>
-        <w:t>my observation aligned with a {{Evaluator's level of concern}} level of concern.</w:t>
-      </w:r>
-    </w:p>
-    <w:p>
-      <w:pPr>
-        <w:spacing w:line="240" w:lineRule="auto"/>
-        <w:rPr>
-          <w:rFonts w:ascii="Georgia" w:eastAsia="Georgia" w:hAnsi="Georgia" w:cs="Georgia"/>
-          <w:b/>
-          <w:sz w:val="24"/>
-          <w:szCs w:val="24"/>
-        </w:rPr>
-      </w:pPr>
-    </w:p>
-    <w:p>
-      <w:pPr>
-        <w:spacing w:line="240" w:lineRule="auto"/>
-        <w:rPr>
-          <w:rFonts w:ascii="Georgia" w:eastAsia="Georgia" w:hAnsi="Georgia" w:cs="Georgia"/>
-          <w:i/>
+        <w:t>Vineland Adaptive Behavior Scales – 3rd Ed. (VABS-3) – Parent &amp; Teacher Report</w:t>
+      </w:r>
+    </w:p>
+    <w:p>
+      <w:pPr>
+        <w:spacing w:line="240" w:lineRule="auto"/>
+        <w:rPr>
+          <w:rFonts w:ascii="Georgia" w:eastAsia="Georgia" w:hAnsi="Georgia" w:cs="Georgia"/>
+          <w:sz w:val="24"/>
+          <w:szCs w:val="24"/>
+        </w:rPr>
+      </w:pPr>
+      <w:r>
+        <w:rPr>
+          <w:rFonts w:ascii="Georgia" w:eastAsia="Georgia" w:hAnsi="Georgia" w:cs="Georgia"/>
+          <w:sz w:val="24"/>
+          <w:szCs w:val="24"/>
+        </w:rPr>
+        <w:t xml:space="preserve">The VABS-3 yields information about an individual’s adaptive functioning, which is the ability to independently perform daily activities for personal and social sufficiency. The Adaptive Behavior Composite measures overall adaptive functioning, while separate scores provide more details about communication, daily living skills, and socialization. </w:t>
+      </w:r>
+    </w:p>
+    <w:p>
+      <w:pPr>
+        <w:spacing w:line="240" w:lineRule="auto"/>
+        <w:rPr>
+          <w:rFonts w:ascii="Georgia" w:eastAsia="Georgia" w:hAnsi="Georgia" w:cs="Georgia"/>
+          <w:sz w:val="24"/>
+          <w:szCs w:val="24"/>
+        </w:rPr>
+      </w:pPr>
+    </w:p>
+    <w:p>
+      <w:pPr>
+        <w:spacing w:line="240" w:lineRule="auto"/>
+        <w:rPr>
+          <w:rFonts w:ascii="Georgia" w:eastAsia="Georgia" w:hAnsi="Georgia" w:cs="Georgia"/>
+          <w:sz w:val="24"/>
+          <w:szCs w:val="24"/>
+        </w:rPr>
+      </w:pPr>
+      <w:r>
+        <w:rPr>
+          <w:rFonts w:ascii="Georgia" w:eastAsia="Georgia" w:hAnsi="Georgia" w:cs="Georgia"/>
+          <w:sz w:val="24"/>
+          <w:szCs w:val="24"/>
+        </w:rPr>
+        <w:t>Standard scores on the VABS-3 have a mean of 100 and a standard deviation of 15.  Scores between 85 and 115 are within the average range for this test, scores between 70 and 84 are considered moderately low, and scores below 70 are considered very low.</w:t>
+      </w:r>
+    </w:p>
+    <w:p>
+      <w:pPr>
+        <w:spacing w:line="240" w:lineRule="auto"/>
+        <w:rPr>
+          <w:rFonts w:ascii="Georgia" w:eastAsia="Georgia" w:hAnsi="Georgia" w:cs="Georgia"/>
+          <w:sz w:val="24"/>
+          <w:szCs w:val="24"/>
+        </w:rPr>
+      </w:pPr>
+    </w:p>
+    <w:p>
+      <w:pPr>
+        <w:spacing w:line="240" w:lineRule="auto"/>
+        <w:ind w:firstLine="720"/>
+        <w:rPr>
+          <w:rFonts w:ascii="Georgia" w:eastAsia="Georgia" w:hAnsi="Georgia" w:cs="Georgia"/>
+          <w:b/>
+          <w:sz w:val="24"/>
+          <w:szCs w:val="24"/>
+        </w:rPr>
+      </w:pPr>
+      <w:r>
+        <w:rPr>
+          <w:rFonts w:ascii="Georgia" w:eastAsia="Georgia" w:hAnsi="Georgia" w:cs="Georgia"/>
+          <w:b/>
+          <w:sz w:val="24"/>
+          <w:szCs w:val="24"/>
+        </w:rPr>
+        <w:t>Adaptive Behavior Composite: {{Vineland Score Caregiver}} ({{Caregiver type}}), {{Vineland Score Teacher}} (teacher)</w:t>
+      </w:r>
+    </w:p>
+    <w:p>
+      <w:pPr>
+        <w:spacing w:line="240" w:lineRule="auto"/>
+        <w:ind w:left="720" w:firstLine="720"/>
+        <w:rPr>
+          <w:rFonts w:ascii="Georgia" w:eastAsia="Georgia" w:hAnsi="Georgia" w:cs="Georgia"/>
+          <w:sz w:val="24"/>
+          <w:szCs w:val="24"/>
+        </w:rPr>
+      </w:pPr>
+      <w:r>
+        <w:rPr>
+          <w:rFonts w:ascii="Georgia" w:eastAsia="Georgia" w:hAnsi="Georgia" w:cs="Georgia"/>
+          <w:sz w:val="24"/>
+          <w:szCs w:val="24"/>
+        </w:rPr>
+        <w:t>Communication: {{Communication Score Caregiver}} ({{Caregiver type}}), {{Communication Score Teacher}} (teacher)</w:t>
+      </w:r>
+    </w:p>
+    <w:p>
+      <w:pPr>
+        <w:spacing w:line="240" w:lineRule="auto"/>
+        <w:ind w:left="720" w:firstLine="720"/>
+        <w:rPr>
+          <w:rFonts w:ascii="Georgia" w:eastAsia="Georgia" w:hAnsi="Georgia" w:cs="Georgia"/>
+          <w:sz w:val="24"/>
+          <w:szCs w:val="24"/>
+        </w:rPr>
+      </w:pPr>
+      <w:r>
+        <w:rPr>
+          <w:rFonts w:ascii="Georgia" w:eastAsia="Georgia" w:hAnsi="Georgia" w:cs="Georgia"/>
+          <w:sz w:val="24"/>
+          <w:szCs w:val="24"/>
+        </w:rPr>
+        <w:t>Daily Living Skills: {{Daily Living Skills Score Caregiver}} ({{Caregiver type}}), {{Daily Living Skills Score Teacher}} (teacher)</w:t>
+      </w:r>
+    </w:p>
+    <w:p>
+      <w:pPr>
+        <w:spacing w:line="240" w:lineRule="auto"/>
+        <w:ind w:left="720" w:firstLine="720"/>
+        <w:rPr>
+          <w:rFonts w:ascii="Georgia" w:eastAsia="Georgia" w:hAnsi="Georgia" w:cs="Georgia"/>
+          <w:sz w:val="24"/>
+          <w:szCs w:val="24"/>
+        </w:rPr>
+      </w:pPr>
+      <w:r>
+        <w:rPr>
+          <w:rFonts w:ascii="Georgia" w:eastAsia="Georgia" w:hAnsi="Georgia" w:cs="Georgia"/>
+          <w:sz w:val="24"/>
+          <w:szCs w:val="24"/>
+        </w:rPr>
+        <w:t>Socialization: {{Socialization Score Caregiver}} ({{Caregiver type}}), {{Socialization Score Teacher}} (teacher)</w:t>
+      </w:r>
+    </w:p>
+    <w:p>
+      <w:pPr>
+        <w:spacing w:line="240" w:lineRule="auto"/>
+        <w:rPr>
+          <w:rFonts w:ascii="Georgia" w:eastAsia="Georgia" w:hAnsi="Georgia" w:cs="Georgia"/>
+          <w:b/>
           <w:sz w:val="24"/>
           <w:szCs w:val="24"/>
           <w:u w:val="single"/>
         </w:rPr>
       </w:pPr>
-      <w:r>
-        <w:rPr>
-          <w:rFonts w:ascii="Georgia" w:eastAsia="Georgia" w:hAnsi="Georgia" w:cs="Georgia"/>
-          <w:i/>
+    </w:p>
+    <w:p>
+      <w:pPr>
+        <w:spacing w:line="240" w:lineRule="auto"/>
+        <w:rPr>
+          <w:rFonts w:ascii="Georgia" w:eastAsia="Georgia" w:hAnsi="Georgia" w:cs="Georgia"/>
+          <w:b/>
           <w:sz w:val="24"/>
           <w:szCs w:val="24"/>
           <w:u w:val="single"/>
         </w:rPr>
-        <w:t>Vineland Adaptive Behavior Scales – 3rd Ed. (VABS-3) – Parent &amp; Teacher Report</w:t>
-      </w:r>
-    </w:p>
-    <w:p>
-      <w:pPr>
-        <w:spacing w:line="240" w:lineRule="auto"/>
-        <w:rPr>
-          <w:rFonts w:ascii="Georgia" w:eastAsia="Georgia" w:hAnsi="Georgia" w:cs="Georgia"/>
-          <w:sz w:val="24"/>
-          <w:szCs w:val="24"/>
-        </w:rPr>
-      </w:pPr>
-      <w:r>
-        <w:rPr>
-          <w:rFonts w:ascii="Georgia" w:eastAsia="Georgia" w:hAnsi="Georgia" w:cs="Georgia"/>
-          <w:sz w:val="24"/>
-          <w:szCs w:val="24"/>
-        </w:rPr>
-        <w:t xml:space="preserve">The VABS-3 yields information about an individual’s adaptive functioning, which is the ability to independently perform daily activities for personal and social sufficiency. The Adaptive Behavior Composite measures overall adaptive functioning, while separate scores provide more details about communication, daily living skills, and socialization. </w:t>
-      </w:r>
-    </w:p>
-    <w:p>
-      <w:pPr>
-        <w:spacing w:line="240" w:lineRule="auto"/>
-        <w:rPr>
-          <w:rFonts w:ascii="Georgia" w:eastAsia="Georgia" w:hAnsi="Georgia" w:cs="Georgia"/>
-          <w:sz w:val="24"/>
-          <w:szCs w:val="24"/>
-        </w:rPr>
-      </w:pPr>
-    </w:p>
-    <w:p>
-      <w:pPr>
-        <w:spacing w:line="240" w:lineRule="auto"/>
-        <w:rPr>
-          <w:rFonts w:ascii="Georgia" w:eastAsia="Georgia" w:hAnsi="Georgia" w:cs="Georgia"/>
-          <w:sz w:val="24"/>
-          <w:szCs w:val="24"/>
-        </w:rPr>
-      </w:pPr>
-      <w:r>
-        <w:rPr>
-          <w:rFonts w:ascii="Georgia" w:eastAsia="Georgia" w:hAnsi="Georgia" w:cs="Georgia"/>
-          <w:sz w:val="24"/>
-          <w:szCs w:val="24"/>
-        </w:rPr>
-        <w:t>Standard scores on the VABS-3 have a mean of 100 and a standard deviation of 15.  Scores between 85 and 115 are within the average range for this test, scores between 70 and 84 are considered moderately low, and scores below 70 are considered very low.</w:t>
-      </w:r>
-    </w:p>
-    <w:p>
-      <w:pPr>
-        <w:spacing w:line="240" w:lineRule="auto"/>
-        <w:rPr>
-          <w:rFonts w:ascii="Georgia" w:eastAsia="Georgia" w:hAnsi="Georgia" w:cs="Georgia"/>
-          <w:sz w:val="24"/>
-          <w:szCs w:val="24"/>
-        </w:rPr>
-      </w:pPr>
-    </w:p>
-    <w:p>
-      <w:pPr>
-        <w:spacing w:line="240" w:lineRule="auto"/>
-        <w:ind w:firstLine="720"/>
-        <w:rPr>
-          <w:rFonts w:ascii="Georgia" w:eastAsia="Georgia" w:hAnsi="Georgia" w:cs="Georgia"/>
-          <w:b/>
-          <w:sz w:val="24"/>
-          <w:szCs w:val="24"/>
-        </w:rPr>
-      </w:pPr>
-      <w:r>
-        <w:rPr>
-          <w:rFonts w:ascii="Georgia" w:eastAsia="Georgia" w:hAnsi="Georgia" w:cs="Georgia"/>
-          <w:b/>
-          <w:sz w:val="24"/>
-          <w:szCs w:val="24"/>
-        </w:rPr>
-        <w:t>Adaptive Behavior Composite: {{Vineland Score Caregiver}} ({{Caregiver type}}), {{Vineland Score Teacher}} (teacher)</w:t>
-      </w:r>
-    </w:p>
-    <w:p>
-      <w:pPr>
-        <w:spacing w:line="240" w:lineRule="auto"/>
-        <w:ind w:left="720" w:firstLine="720"/>
-        <w:rPr>
-          <w:rFonts w:ascii="Georgia" w:eastAsia="Georgia" w:hAnsi="Georgia" w:cs="Georgia"/>
-          <w:sz w:val="24"/>
-          <w:szCs w:val="24"/>
-        </w:rPr>
-      </w:pPr>
-      <w:r>
-        <w:rPr>
-          <w:rFonts w:ascii="Georgia" w:eastAsia="Georgia" w:hAnsi="Georgia" w:cs="Georgia"/>
-          <w:sz w:val="24"/>
-          <w:szCs w:val="24"/>
-        </w:rPr>
-        <w:t>Communication: {{Communication Score Caregiver}} ({{Caregiver type}}), {{Communication Score Teacher}} (teacher)</w:t>
-      </w:r>
-    </w:p>
-    <w:p>
-      <w:pPr>
-        <w:spacing w:line="240" w:lineRule="auto"/>
-        <w:ind w:left="720" w:firstLine="720"/>
-        <w:rPr>
-          <w:rFonts w:ascii="Georgia" w:eastAsia="Georgia" w:hAnsi="Georgia" w:cs="Georgia"/>
-          <w:sz w:val="24"/>
-          <w:szCs w:val="24"/>
-        </w:rPr>
-      </w:pPr>
-      <w:r>
-        <w:rPr>
-          <w:rFonts w:ascii="Georgia" w:eastAsia="Georgia" w:hAnsi="Georgia" w:cs="Georgia"/>
-          <w:sz w:val="24"/>
-          <w:szCs w:val="24"/>
-        </w:rPr>
-        <w:t>Daily Living Skills: {{Daily Living Skills Score Caregiver}} ({{Caregiver type}}), {{Daily Living Skills Score Teacher}} (teacher)</w:t>
-      </w:r>
-    </w:p>
-    <w:p>
-      <w:pPr>
-        <w:spacing w:line="240" w:lineRule="auto"/>
-        <w:ind w:left="720" w:firstLine="720"/>
-        <w:rPr>
-          <w:rFonts w:ascii="Georgia" w:eastAsia="Georgia" w:hAnsi="Georgia" w:cs="Georgia"/>
-          <w:sz w:val="24"/>
-          <w:szCs w:val="24"/>
-        </w:rPr>
-      </w:pPr>
-      <w:r>
-        <w:rPr>
-          <w:rFonts w:ascii="Georgia" w:eastAsia="Georgia" w:hAnsi="Georgia" w:cs="Georgia"/>
-          <w:sz w:val="24"/>
-          <w:szCs w:val="24"/>
-        </w:rPr>
-        <w:t>Socialization: {{Socialization Score Caregiver}} ({{Caregiver type}}), {{Socialization Score Teacher}} (teacher)</w:t>
-      </w:r>
-    </w:p>
-    <w:p>
-      <w:pPr>
-        <w:spacing w:line="240" w:lineRule="auto"/>
+      </w:pPr>
+      <w:r>
         <w:rPr>
           <w:rFonts w:ascii="Georgia" w:eastAsia="Georgia" w:hAnsi="Georgia" w:cs="Georgia"/>
           <w:b/>
@@ -1927,27 +1772,6 @@
           <w:szCs w:val="24"/>
           <w:u w:val="single"/>
         </w:rPr>
-      </w:pPr>
-    </w:p>
-    <w:p>
-      <w:pPr>
-        <w:spacing w:line="240" w:lineRule="auto"/>
-        <w:rPr>
-          <w:rFonts w:ascii="Georgia" w:eastAsia="Georgia" w:hAnsi="Georgia" w:cs="Georgia"/>
-          <w:b/>
-          <w:sz w:val="24"/>
-          <w:szCs w:val="24"/>
-          <w:u w:val="single"/>
-        </w:rPr>
-      </w:pPr>
-      <w:r>
-        <w:rPr>
-          <w:rFonts w:ascii="Georgia" w:eastAsia="Georgia" w:hAnsi="Georgia" w:cs="Georgia"/>
-          <w:b/>
-          <w:sz w:val="24"/>
-          <w:szCs w:val="24"/>
-          <w:u w:val="single"/>
-        </w:rPr>
         <w:t>DEVELOPMENTAL HISTORY</w:t>
       </w:r>
       <w:r>
@@ -2135,6 +1959,7 @@
           <w:sz w:val="24"/>
           <w:szCs w:val="24"/>
         </w:rPr>
+        <w:lastRenderedPageBreak/>
         <w:t>Related Behavioral Concerns:</w:t>
       </w:r>
       <w:r>

</xml_diff>

<commit_message>
add API for mod 3
</commit_message>
<xml_diff>
--- a/templates/template_mod_3.docx
+++ b/templates/template_mod_3.docx
@@ -400,15 +400,7 @@
           <w:sz w:val="24"/>
           <w:szCs w:val="24"/>
         </w:rPr>
-        <w:t xml:space="preserve"> </w:t>
-      </w:r>
-      <w:r>
-        <w:rPr>
-          <w:rFonts w:ascii="Georgia" w:eastAsia="Georgia" w:hAnsi="Georgia" w:cs="Georgia"/>
-          <w:sz w:val="24"/>
-          <w:szCs w:val="24"/>
-        </w:rPr>
-        <w:t>{{Narrative}}</w:t>
+        <w:t xml:space="preserve"> {{Narrative}}</w:t>
       </w:r>
       <w:r>
         <w:rPr>
@@ -951,7 +943,7 @@
         <w:spacing w:line="228" w:lineRule="auto"/>
         <w:rPr>
           <w:rFonts w:ascii="Georgia" w:eastAsia="Georgia" w:hAnsi="Georgia" w:cs="Georgia"/>
-          <w:b/>
+          <w:bCs/>
           <w:sz w:val="24"/>
           <w:szCs w:val="24"/>
           <w:u w:val="single"/>
@@ -960,68 +952,100 @@
     </w:p>
     <w:p>
       <w:pPr>
-        <w:widowControl w:val="0"/>
         <w:spacing w:line="228" w:lineRule="auto"/>
         <w:rPr>
           <w:rFonts w:ascii="Georgia" w:eastAsia="Georgia" w:hAnsi="Georgia" w:cs="Georgia"/>
-          <w:sz w:val="24"/>
-          <w:szCs w:val="24"/>
-        </w:rPr>
-      </w:pPr>
-      <w:r>
-        <w:rPr>
-          <w:rFonts w:ascii="Georgia" w:eastAsia="Georgia" w:hAnsi="Georgia" w:cs="Georgia"/>
-          <w:sz w:val="24"/>
-          <w:szCs w:val="24"/>
-        </w:rPr>
-        <w:t>{{Patient First Name}} presented at {{Location of the evaluation}} for the assessment. {{Preferred Pronouns 2 CAP}} attention to specific questions and tasks was brief. Considering {{Preferred Pronouns 2}} effort and level of cooperation, this assessment is thought to validly measure {{Patient First Name}}’s current functioning.</w:t>
-      </w:r>
-    </w:p>
-    <w:p>
-      <w:pPr>
-        <w:widowControl w:val="0"/>
-        <w:spacing w:line="228" w:lineRule="auto"/>
+          <w:bCs/>
+          <w:sz w:val="24"/>
+          <w:szCs w:val="24"/>
+          <w:u w:val="single"/>
+          <w:lang w:val="en-US"/>
+        </w:rPr>
+      </w:pPr>
+      <w:r>
+        <w:rPr>
+          <w:rFonts w:ascii="Georgia" w:eastAsia="Georgia" w:hAnsi="Georgia" w:cs="Georgia"/>
+          <w:bCs/>
+          <w:sz w:val="24"/>
+          <w:szCs w:val="24"/>
+          <w:u w:val="single"/>
+          <w:lang w:val="en-US"/>
+        </w:rPr>
+        <w:t>[[Behavioral Presentation]]</w:t>
+      </w:r>
+    </w:p>
+    <w:p>
+      <w:pPr>
+        <w:spacing w:line="240" w:lineRule="auto"/>
         <w:rPr>
           <w:rFonts w:ascii="Georgia" w:eastAsia="Georgia" w:hAnsi="Georgia" w:cs="Georgia"/>
           <w:i/>
           <w:sz w:val="24"/>
           <w:szCs w:val="24"/>
-          <w:highlight w:val="yellow"/>
-        </w:rPr>
-      </w:pPr>
-    </w:p>
-    <w:p>
-      <w:pPr>
-        <w:widowControl w:val="0"/>
-        <w:spacing w:line="228" w:lineRule="auto"/>
-        <w:rPr>
-          <w:rFonts w:ascii="Georgia" w:eastAsia="Georgia" w:hAnsi="Georgia" w:cs="Georgia"/>
-          <w:sz w:val="24"/>
-          <w:szCs w:val="24"/>
-        </w:rPr>
-      </w:pPr>
-      <w:r>
-        <w:rPr>
-          <w:rFonts w:ascii="Georgia" w:eastAsia="Georgia" w:hAnsi="Georgia" w:cs="Georgia"/>
+          <w:u w:val="single"/>
+        </w:rPr>
+      </w:pPr>
+      <w:r>
+        <w:rPr>
+          <w:rFonts w:ascii="Georgia" w:eastAsia="Georgia" w:hAnsi="Georgia" w:cs="Georgia"/>
+          <w:b/>
+          <w:sz w:val="24"/>
+          <w:szCs w:val="24"/>
+          <w:u w:val="single"/>
+        </w:rPr>
+        <w:t>ASSESSMENTS</w:t>
+      </w:r>
+      <w:r>
+        <w:rPr>
+          <w:rFonts w:ascii="Georgia" w:eastAsia="Georgia" w:hAnsi="Georgia" w:cs="Georgia"/>
+          <w:b/>
+          <w:sz w:val="24"/>
+          <w:szCs w:val="24"/>
+        </w:rPr>
+        <w:t>:</w:t>
+      </w:r>
+    </w:p>
+    <w:p>
+      <w:pPr>
+        <w:spacing w:line="240" w:lineRule="auto"/>
+        <w:rPr>
+          <w:rFonts w:ascii="Georgia" w:eastAsia="Georgia" w:hAnsi="Georgia" w:cs="Georgia"/>
+          <w:b/>
           <w:i/>
           <w:sz w:val="24"/>
           <w:szCs w:val="24"/>
         </w:rPr>
-        <w:t>Social Affect</w:t>
-      </w:r>
-      <w:r>
-        <w:rPr>
-          <w:rFonts w:ascii="Georgia" w:eastAsia="Georgia" w:hAnsi="Georgia" w:cs="Georgia"/>
-          <w:sz w:val="24"/>
-          <w:szCs w:val="24"/>
-        </w:rPr>
-        <w:t>: {{Patient First Name}} spoke in sentences with a prosody notable for being irregular in rhythm and rate. There was evidence of echolalia and scripting. Facial expressions were appropriately varied but not consistently directed toward me. {{Patient First Name}}’s gestures were well-integrated with {{Preferred Pronouns 2}} speech, but {{Preferred Pronouns 2}} insight into social relationships and emotions was less than expected given {{Preferred Pronouns 2}} language level. {{Preferred Pronouns 2 CAP}} social overtures and responses were awkward. The overall overaction was comfortable, but not sustained with me today.</w:t>
-      </w:r>
-    </w:p>
-    <w:p>
-      <w:pPr>
-        <w:widowControl w:val="0"/>
-        <w:spacing w:before="240" w:after="240" w:line="228" w:lineRule="auto"/>
+      </w:pPr>
+    </w:p>
+    <w:p>
+      <w:pPr>
+        <w:keepLines/>
+        <w:widowControl w:val="0"/>
+        <w:spacing w:line="240" w:lineRule="auto"/>
+        <w:rPr>
+          <w:rFonts w:ascii="Georgia" w:eastAsia="Georgia" w:hAnsi="Georgia" w:cs="Georgia"/>
+          <w:iCs/>
+          <w:sz w:val="24"/>
+          <w:szCs w:val="24"/>
+          <w:u w:val="single"/>
+        </w:rPr>
+      </w:pPr>
+      <w:r>
+        <w:rPr>
+          <w:rFonts w:ascii="Georgia" w:eastAsia="Georgia" w:hAnsi="Georgia" w:cs="Georgia"/>
+          <w:iCs/>
+          <w:sz w:val="24"/>
+          <w:szCs w:val="24"/>
+          <w:u w:val="single"/>
+        </w:rPr>
+        <w:t>[[SCQ Report Information]]</w:t>
+      </w:r>
+    </w:p>
+    <w:p>
+      <w:pPr>
+        <w:keepLines/>
+        <w:widowControl w:val="0"/>
+        <w:spacing w:line="240" w:lineRule="auto"/>
         <w:rPr>
           <w:rFonts w:ascii="Georgia" w:eastAsia="Georgia" w:hAnsi="Georgia" w:cs="Georgia"/>
           <w:sz w:val="24"/>
@@ -1034,65 +1058,100 @@
           <w:i/>
           <w:sz w:val="24"/>
           <w:szCs w:val="24"/>
-        </w:rPr>
-        <w:t>Restricted and Repetitive Behavior</w:t>
-      </w:r>
-      <w:r>
-        <w:rPr>
-          <w:rFonts w:ascii="Georgia" w:eastAsia="Georgia" w:hAnsi="Georgia" w:cs="Georgia"/>
-          <w:sz w:val="24"/>
-          <w:szCs w:val="24"/>
-        </w:rPr>
-        <w:t xml:space="preserve">: {{Patient First Name}} moved {{Preferred Pronouns 2}} hands and body in a repetitive manner. {{Preferred Pronouns 1 CAP}} displayed an intense interest in certain topics during conversation, and I observed this to follow {{Preferred Pronouns 2}} train of thought to a level that limited {{Preferred Pronouns 2}} social reciprocity. </w:t>
-      </w:r>
-    </w:p>
-    <w:p>
-      <w:pPr>
-        <w:widowControl w:val="0"/>
-        <w:spacing w:line="228" w:lineRule="auto"/>
-        <w:rPr>
-          <w:rFonts w:ascii="Georgia" w:eastAsia="Georgia" w:hAnsi="Georgia" w:cs="Georgia"/>
-          <w:b/>
-          <w:sz w:val="24"/>
-          <w:szCs w:val="24"/>
           <w:u w:val="single"/>
         </w:rPr>
-      </w:pPr>
-    </w:p>
-    <w:p>
-      <w:pPr>
-        <w:spacing w:line="240" w:lineRule="auto"/>
+        <w:t>Autism Diagnostic Observation Schedule - Second Edition (ADOS-2), Module 3</w:t>
+      </w:r>
+      <w:r>
         <w:rPr>
           <w:rFonts w:ascii="Georgia" w:eastAsia="Georgia" w:hAnsi="Georgia" w:cs="Georgia"/>
           <w:i/>
           <w:sz w:val="24"/>
           <w:szCs w:val="24"/>
+        </w:rPr>
+        <w:t xml:space="preserve">         </w:t>
+      </w:r>
+      <w:r>
+        <w:rPr>
+          <w:rFonts w:ascii="Georgia" w:eastAsia="Georgia" w:hAnsi="Georgia" w:cs="Georgia"/>
+          <w:sz w:val="24"/>
+          <w:szCs w:val="24"/>
+        </w:rPr>
+        <w:t xml:space="preserve">The ADOS-2 is a semi-structured, standardized assessment of communication, social interaction, and play or imaginative use of materials. The ADOS-2 consists of standard activities that allow the examiner to observe behaviors that have been identified as important to the diagnosis of autism spectrum disorders at different developmental levels and chronological ages. Module 3 is for older children with fluent speech. </w:t>
+      </w:r>
+    </w:p>
+    <w:p>
+      <w:pPr>
+        <w:spacing w:before="240" w:after="240" w:line="240" w:lineRule="auto"/>
+        <w:rPr>
+          <w:rFonts w:ascii="Georgia" w:eastAsia="Georgia" w:hAnsi="Georgia" w:cs="Georgia"/>
+          <w:sz w:val="24"/>
+          <w:szCs w:val="24"/>
+        </w:rPr>
+      </w:pPr>
+      <w:r>
+        <w:rPr>
+          <w:rFonts w:ascii="Georgia" w:eastAsia="Georgia" w:hAnsi="Georgia" w:cs="Georgia"/>
+          <w:sz w:val="24"/>
+          <w:szCs w:val="24"/>
+        </w:rPr>
+        <w:t xml:space="preserve">ADOS-2 scores should be used in conjunction with information regarding {{Patient First Name}}’s developmental history, current functioning, and diagnostic formulation provided. </w:t>
+      </w:r>
+    </w:p>
+    <w:p>
+      <w:pPr>
+        <w:spacing w:before="240" w:after="240" w:line="240" w:lineRule="auto"/>
+        <w:rPr>
+          <w:rFonts w:ascii="Georgia" w:eastAsia="Georgia" w:hAnsi="Georgia" w:cs="Georgia"/>
+          <w:b/>
+          <w:i/>
+          <w:sz w:val="24"/>
+          <w:szCs w:val="24"/>
+        </w:rPr>
+      </w:pPr>
+      <w:r>
+        <w:rPr>
+          <w:rFonts w:ascii="Georgia" w:eastAsia="Georgia" w:hAnsi="Georgia" w:cs="Georgia"/>
+          <w:b/>
+          <w:i/>
+          <w:sz w:val="24"/>
+          <w:szCs w:val="24"/>
+        </w:rPr>
+        <w:t xml:space="preserve">{{Patient First Name}}'s performance during the ADOS-2, Module 3 was </w:t>
+      </w:r>
+      <w:r>
+        <w:rPr>
+          <w:rFonts w:ascii="Georgia" w:eastAsia="Georgia" w:hAnsi="Georgia" w:cs="Georgia"/>
+          <w:b/>
+          <w:i/>
+          <w:sz w:val="24"/>
+          <w:szCs w:val="24"/>
           <w:u w:val="single"/>
         </w:rPr>
-      </w:pPr>
-      <w:r>
-        <w:rPr>
-          <w:rFonts w:ascii="Georgia" w:eastAsia="Georgia" w:hAnsi="Georgia" w:cs="Georgia"/>
-          <w:b/>
+        <w:t>above the cut-off criterion</w:t>
+      </w:r>
+      <w:r>
+        <w:rPr>
+          <w:rFonts w:ascii="Georgia" w:eastAsia="Georgia" w:hAnsi="Georgia" w:cs="Georgia"/>
+          <w:b/>
+          <w:i/>
+          <w:sz w:val="24"/>
+          <w:szCs w:val="24"/>
+        </w:rPr>
+        <w:t xml:space="preserve"> and </w:t>
+      </w:r>
+      <w:r>
+        <w:rPr>
+          <w:rFonts w:ascii="Georgia" w:eastAsia="Georgia" w:hAnsi="Georgia" w:cs="Georgia"/>
+          <w:b/>
+          <w:i/>
           <w:sz w:val="24"/>
           <w:szCs w:val="24"/>
           <w:u w:val="single"/>
         </w:rPr>
-        <w:t>ASSESSMENTS</w:t>
-      </w:r>
-      <w:r>
-        <w:rPr>
-          <w:rFonts w:ascii="Georgia" w:eastAsia="Georgia" w:hAnsi="Georgia" w:cs="Georgia"/>
-          <w:b/>
-          <w:sz w:val="24"/>
-          <w:szCs w:val="24"/>
-        </w:rPr>
-        <w:t>:</w:t>
-      </w:r>
-    </w:p>
-    <w:p>
-      <w:pPr>
-        <w:spacing w:line="240" w:lineRule="auto"/>
+        <w:t>consistent with the presence</w:t>
+      </w:r>
+      <w:r>
         <w:rPr>
           <w:rFonts w:ascii="Georgia" w:eastAsia="Georgia" w:hAnsi="Georgia" w:cs="Georgia"/>
           <w:b/>
@@ -1100,74 +1159,112 @@
           <w:sz w:val="24"/>
           <w:szCs w:val="24"/>
         </w:rPr>
-      </w:pPr>
-    </w:p>
-    <w:p>
-      <w:pPr>
-        <w:keepLines/>
-        <w:widowControl w:val="0"/>
-        <w:spacing w:line="240" w:lineRule="auto"/>
+        <w:t xml:space="preserve"> of autism spectrum disorder.</w:t>
+      </w:r>
+    </w:p>
+    <w:p>
+      <w:pPr>
+        <w:spacing w:before="240" w:after="240" w:line="240" w:lineRule="auto"/>
         <w:rPr>
           <w:rFonts w:ascii="Georgia" w:eastAsia="Georgia" w:hAnsi="Georgia" w:cs="Georgia"/>
           <w:iCs/>
           <w:sz w:val="24"/>
           <w:szCs w:val="24"/>
+          <w:lang w:val="en-US"/>
+        </w:rPr>
+      </w:pPr>
+      <w:r>
+        <w:rPr>
+          <w:rFonts w:ascii="Georgia" w:eastAsia="Georgia" w:hAnsi="Georgia" w:cs="Georgia"/>
+          <w:iCs/>
+          <w:sz w:val="24"/>
+          <w:szCs w:val="24"/>
+          <w:lang w:val="en-US"/>
+        </w:rPr>
+        <w:t>[[SRS Report Information]]</w:t>
+      </w:r>
+    </w:p>
+    <w:p>
+      <w:pPr>
+        <w:spacing w:line="240" w:lineRule="auto"/>
+        <w:rPr>
+          <w:rFonts w:ascii="Georgia" w:eastAsia="Georgia" w:hAnsi="Georgia" w:cs="Georgia"/>
+          <w:i/>
+          <w:sz w:val="24"/>
+          <w:szCs w:val="24"/>
           <w:u w:val="single"/>
         </w:rPr>
       </w:pPr>
       <w:r>
         <w:rPr>
           <w:rFonts w:ascii="Georgia" w:eastAsia="Georgia" w:hAnsi="Georgia" w:cs="Georgia"/>
-          <w:iCs/>
+          <w:i/>
           <w:sz w:val="24"/>
           <w:szCs w:val="24"/>
           <w:u w:val="single"/>
         </w:rPr>
-        <w:t>[[SCQ Report Information]]</w:t>
-      </w:r>
-    </w:p>
-    <w:p>
-      <w:pPr>
-        <w:keepLines/>
-        <w:widowControl w:val="0"/>
-        <w:spacing w:line="240" w:lineRule="auto"/>
-        <w:rPr>
-          <w:rFonts w:ascii="Georgia" w:eastAsia="Georgia" w:hAnsi="Georgia" w:cs="Georgia"/>
-          <w:sz w:val="24"/>
-          <w:szCs w:val="24"/>
-        </w:rPr>
-      </w:pPr>
-      <w:r>
-        <w:rPr>
-          <w:rFonts w:ascii="Georgia" w:eastAsia="Georgia" w:hAnsi="Georgia" w:cs="Georgia"/>
-          <w:i/>
-          <w:sz w:val="24"/>
-          <w:szCs w:val="24"/>
-          <w:u w:val="single"/>
-        </w:rPr>
-        <w:t>Autism Diagnostic Observation Schedule - Second Edition (ADOS-2), Module 3</w:t>
-      </w:r>
-      <w:r>
-        <w:rPr>
-          <w:rFonts w:ascii="Georgia" w:eastAsia="Georgia" w:hAnsi="Georgia" w:cs="Georgia"/>
-          <w:i/>
-          <w:sz w:val="24"/>
-          <w:szCs w:val="24"/>
-        </w:rPr>
-        <w:t xml:space="preserve">         </w:t>
-      </w:r>
-      <w:r>
-        <w:rPr>
-          <w:rFonts w:ascii="Georgia" w:eastAsia="Georgia" w:hAnsi="Georgia" w:cs="Georgia"/>
-          <w:sz w:val="24"/>
-          <w:szCs w:val="24"/>
-        </w:rPr>
-        <w:t xml:space="preserve">The ADOS-2 is a semi-structured, standardized assessment of communication, social interaction, and play or imaginative use of materials. The ADOS-2 consists of standard activities that allow the examiner to observe behaviors that have been identified as important to the diagnosis of autism spectrum disorders at different developmental levels and chronological ages. Module 3 is for older children with fluent speech. </w:t>
-      </w:r>
-    </w:p>
-    <w:p>
-      <w:pPr>
-        <w:spacing w:before="240" w:after="240" w:line="240" w:lineRule="auto"/>
+        <w:t>Vineland Adaptive Behavior Scales – 3rd Ed. (VABS-3) – Parent</w:t>
+      </w:r>
+    </w:p>
+    <w:p>
+      <w:pPr>
+        <w:spacing w:line="240" w:lineRule="auto"/>
+        <w:rPr>
+          <w:rFonts w:ascii="Georgia" w:eastAsia="Georgia" w:hAnsi="Georgia" w:cs="Georgia"/>
+          <w:sz w:val="24"/>
+          <w:szCs w:val="24"/>
+        </w:rPr>
+      </w:pPr>
+      <w:r>
+        <w:rPr>
+          <w:rFonts w:ascii="Georgia" w:eastAsia="Georgia" w:hAnsi="Georgia" w:cs="Georgia"/>
+          <w:sz w:val="24"/>
+          <w:szCs w:val="24"/>
+        </w:rPr>
+        <w:t xml:space="preserve">The VABS-3 yields information about an individual’s adaptive functioning, which is the ability to independently perform daily activities for personal and social sufficiency. The Adaptive Behavior Composite measures overall adaptive functioning, while separate scores provide more details about communication, daily living skills, and socialization. </w:t>
+      </w:r>
+    </w:p>
+    <w:p>
+      <w:pPr>
+        <w:spacing w:line="240" w:lineRule="auto"/>
+        <w:rPr>
+          <w:rFonts w:ascii="Georgia" w:eastAsia="Georgia" w:hAnsi="Georgia" w:cs="Georgia"/>
+          <w:sz w:val="24"/>
+          <w:szCs w:val="24"/>
+        </w:rPr>
+      </w:pPr>
+    </w:p>
+    <w:p>
+      <w:pPr>
+        <w:spacing w:line="240" w:lineRule="auto"/>
+        <w:rPr>
+          <w:rFonts w:ascii="Georgia" w:eastAsia="Georgia" w:hAnsi="Georgia" w:cs="Georgia"/>
+          <w:sz w:val="24"/>
+          <w:szCs w:val="24"/>
+        </w:rPr>
+      </w:pPr>
+      <w:r>
+        <w:rPr>
+          <w:rFonts w:ascii="Georgia" w:eastAsia="Georgia" w:hAnsi="Georgia" w:cs="Georgia"/>
+          <w:sz w:val="24"/>
+          <w:szCs w:val="24"/>
+        </w:rPr>
+        <w:t>Standard scores on the VABS-3 have a mean of 100 and a standard deviation of 15.  Scores between 85 and 115 are within the average range for this test, scores between 70 and 84 are considered moderately low, and scores below 70 are considered very low.</w:t>
+      </w:r>
+    </w:p>
+    <w:p>
+      <w:pPr>
+        <w:spacing w:line="240" w:lineRule="auto"/>
+        <w:rPr>
+          <w:rFonts w:ascii="Georgia" w:eastAsia="Georgia" w:hAnsi="Georgia" w:cs="Georgia"/>
+          <w:sz w:val="24"/>
+          <w:szCs w:val="24"/>
+        </w:rPr>
+      </w:pPr>
+    </w:p>
+    <w:p>
+      <w:pPr>
+        <w:spacing w:line="240" w:lineRule="auto"/>
         <w:rPr>
           <w:rFonts w:ascii="Georgia" w:eastAsia="Georgia" w:hAnsi="Georgia" w:cs="Georgia"/>
           <w:sz w:val="24"/>
@@ -1181,188 +1278,6 @@
           <w:szCs w:val="24"/>
         </w:rPr>
         <w:lastRenderedPageBreak/>
-        <w:t xml:space="preserve">ADOS-2 scores should be used in conjunction with information regarding {{Patient First Name}}’s developmental history, current functioning, and diagnostic formulation provided. </w:t>
-      </w:r>
-    </w:p>
-    <w:p>
-      <w:pPr>
-        <w:spacing w:before="240" w:after="240" w:line="240" w:lineRule="auto"/>
-        <w:rPr>
-          <w:rFonts w:ascii="Georgia" w:eastAsia="Georgia" w:hAnsi="Georgia" w:cs="Georgia"/>
-          <w:b/>
-          <w:i/>
-          <w:sz w:val="24"/>
-          <w:szCs w:val="24"/>
-        </w:rPr>
-      </w:pPr>
-      <w:r>
-        <w:rPr>
-          <w:rFonts w:ascii="Georgia" w:eastAsia="Georgia" w:hAnsi="Georgia" w:cs="Georgia"/>
-          <w:b/>
-          <w:i/>
-          <w:sz w:val="24"/>
-          <w:szCs w:val="24"/>
-        </w:rPr>
-        <w:t xml:space="preserve">{{Patient First Name}}'s performance during the ADOS-2, Module 3 was </w:t>
-      </w:r>
-      <w:r>
-        <w:rPr>
-          <w:rFonts w:ascii="Georgia" w:eastAsia="Georgia" w:hAnsi="Georgia" w:cs="Georgia"/>
-          <w:b/>
-          <w:i/>
-          <w:sz w:val="24"/>
-          <w:szCs w:val="24"/>
-          <w:u w:val="single"/>
-        </w:rPr>
-        <w:t>above the cut-off criterion</w:t>
-      </w:r>
-      <w:r>
-        <w:rPr>
-          <w:rFonts w:ascii="Georgia" w:eastAsia="Georgia" w:hAnsi="Georgia" w:cs="Georgia"/>
-          <w:b/>
-          <w:i/>
-          <w:sz w:val="24"/>
-          <w:szCs w:val="24"/>
-        </w:rPr>
-        <w:t xml:space="preserve"> and </w:t>
-      </w:r>
-      <w:r>
-        <w:rPr>
-          <w:rFonts w:ascii="Georgia" w:eastAsia="Georgia" w:hAnsi="Georgia" w:cs="Georgia"/>
-          <w:b/>
-          <w:i/>
-          <w:sz w:val="24"/>
-          <w:szCs w:val="24"/>
-          <w:u w:val="single"/>
-        </w:rPr>
-        <w:t>consistent with the presence</w:t>
-      </w:r>
-      <w:r>
-        <w:rPr>
-          <w:rFonts w:ascii="Georgia" w:eastAsia="Georgia" w:hAnsi="Georgia" w:cs="Georgia"/>
-          <w:b/>
-          <w:i/>
-          <w:sz w:val="24"/>
-          <w:szCs w:val="24"/>
-        </w:rPr>
-        <w:t xml:space="preserve"> of autism spectrum disorder.</w:t>
-      </w:r>
-    </w:p>
-    <w:p>
-      <w:pPr>
-        <w:spacing w:before="240" w:after="240" w:line="240" w:lineRule="auto"/>
-        <w:rPr>
-          <w:rFonts w:ascii="Georgia" w:eastAsia="Georgia" w:hAnsi="Georgia" w:cs="Georgia"/>
-          <w:iCs/>
-          <w:sz w:val="24"/>
-          <w:szCs w:val="24"/>
-          <w:lang w:val="en-US"/>
-        </w:rPr>
-      </w:pPr>
-      <w:r>
-        <w:rPr>
-          <w:rFonts w:ascii="Georgia" w:eastAsia="Georgia" w:hAnsi="Georgia" w:cs="Georgia"/>
-          <w:iCs/>
-          <w:sz w:val="24"/>
-          <w:szCs w:val="24"/>
-          <w:lang w:val="en-US"/>
-        </w:rPr>
-        <w:t>[[SRS Report Information]]</w:t>
-      </w:r>
-    </w:p>
-    <w:p>
-      <w:pPr>
-        <w:spacing w:line="240" w:lineRule="auto"/>
-        <w:rPr>
-          <w:rFonts w:ascii="Georgia" w:eastAsia="Georgia" w:hAnsi="Georgia" w:cs="Georgia"/>
-          <w:i/>
-          <w:sz w:val="24"/>
-          <w:szCs w:val="24"/>
-          <w:u w:val="single"/>
-        </w:rPr>
-      </w:pPr>
-      <w:r>
-        <w:rPr>
-          <w:rFonts w:ascii="Georgia" w:eastAsia="Georgia" w:hAnsi="Georgia" w:cs="Georgia"/>
-          <w:i/>
-          <w:sz w:val="24"/>
-          <w:szCs w:val="24"/>
-          <w:u w:val="single"/>
-        </w:rPr>
-        <w:t>Vineland Adaptive Behavior Scales – 3rd Ed. (VABS-3) – Parent</w:t>
-      </w:r>
-    </w:p>
-    <w:p>
-      <w:pPr>
-        <w:spacing w:line="240" w:lineRule="auto"/>
-        <w:rPr>
-          <w:rFonts w:ascii="Georgia" w:eastAsia="Georgia" w:hAnsi="Georgia" w:cs="Georgia"/>
-          <w:sz w:val="24"/>
-          <w:szCs w:val="24"/>
-        </w:rPr>
-      </w:pPr>
-      <w:r>
-        <w:rPr>
-          <w:rFonts w:ascii="Georgia" w:eastAsia="Georgia" w:hAnsi="Georgia" w:cs="Georgia"/>
-          <w:sz w:val="24"/>
-          <w:szCs w:val="24"/>
-        </w:rPr>
-        <w:t xml:space="preserve">The VABS-3 yields information about an individual’s adaptive functioning, which is the ability to independently perform daily activities for personal and social sufficiency. The Adaptive Behavior Composite measures overall adaptive functioning, while separate scores provide more details about communication, daily living skills, and socialization. </w:t>
-      </w:r>
-    </w:p>
-    <w:p>
-      <w:pPr>
-        <w:spacing w:line="240" w:lineRule="auto"/>
-        <w:rPr>
-          <w:rFonts w:ascii="Georgia" w:eastAsia="Georgia" w:hAnsi="Georgia" w:cs="Georgia"/>
-          <w:sz w:val="24"/>
-          <w:szCs w:val="24"/>
-        </w:rPr>
-      </w:pPr>
-    </w:p>
-    <w:p>
-      <w:pPr>
-        <w:spacing w:line="240" w:lineRule="auto"/>
-        <w:rPr>
-          <w:rFonts w:ascii="Georgia" w:eastAsia="Georgia" w:hAnsi="Georgia" w:cs="Georgia"/>
-          <w:sz w:val="24"/>
-          <w:szCs w:val="24"/>
-        </w:rPr>
-      </w:pPr>
-      <w:r>
-        <w:rPr>
-          <w:rFonts w:ascii="Georgia" w:eastAsia="Georgia" w:hAnsi="Georgia" w:cs="Georgia"/>
-          <w:sz w:val="24"/>
-          <w:szCs w:val="24"/>
-        </w:rPr>
-        <w:t>Standard scores on the VABS-3 have a mean of 100 and a standard deviation of 15.  Scores between 85 and 115 are within the average range for this test, scores between 70 and 84 are considered moderately low, and scores below 70 are considered very low.</w:t>
-      </w:r>
-    </w:p>
-    <w:p>
-      <w:pPr>
-        <w:spacing w:line="240" w:lineRule="auto"/>
-        <w:rPr>
-          <w:rFonts w:ascii="Georgia" w:eastAsia="Georgia" w:hAnsi="Georgia" w:cs="Georgia"/>
-          <w:sz w:val="24"/>
-          <w:szCs w:val="24"/>
-        </w:rPr>
-      </w:pPr>
-    </w:p>
-    <w:p>
-      <w:pPr>
-        <w:spacing w:line="240" w:lineRule="auto"/>
-        <w:rPr>
-          <w:rFonts w:ascii="Georgia" w:eastAsia="Georgia" w:hAnsi="Georgia" w:cs="Georgia"/>
-          <w:sz w:val="24"/>
-          <w:szCs w:val="24"/>
-        </w:rPr>
-      </w:pPr>
-      <w:r>
-        <w:rPr>
-          <w:rFonts w:ascii="Georgia" w:eastAsia="Georgia" w:hAnsi="Georgia" w:cs="Georgia"/>
-          <w:sz w:val="24"/>
-          <w:szCs w:val="24"/>
-        </w:rPr>
         <w:tab/>
         <w:t>[[Vineland Score Breakdown]]</w:t>
       </w:r>
@@ -1445,180 +1360,33 @@
         <w:spacing w:line="240" w:lineRule="auto"/>
         <w:rPr>
           <w:rFonts w:ascii="Georgia" w:eastAsia="Georgia" w:hAnsi="Georgia" w:cs="Georgia"/>
-          <w:i/>
-          <w:sz w:val="24"/>
-          <w:szCs w:val="24"/>
-        </w:rPr>
-      </w:pPr>
-    </w:p>
-    <w:p>
-      <w:pPr>
-        <w:widowControl w:val="0"/>
-        <w:spacing w:line="240" w:lineRule="auto"/>
-        <w:rPr>
-          <w:rFonts w:ascii="Georgia" w:eastAsia="Georgia" w:hAnsi="Georgia" w:cs="Georgia"/>
-          <w:sz w:val="24"/>
-          <w:szCs w:val="24"/>
-        </w:rPr>
-      </w:pPr>
-      <w:r>
-        <w:rPr>
-          <w:rFonts w:ascii="Georgia" w:eastAsia="Georgia" w:hAnsi="Georgia" w:cs="Georgia"/>
-          <w:i/>
-          <w:sz w:val="24"/>
-          <w:szCs w:val="24"/>
-        </w:rPr>
-        <w:t xml:space="preserve">Social Communication Skills: </w:t>
-      </w:r>
-      <w:r>
-        <w:rPr>
-          <w:rFonts w:ascii="Georgia" w:eastAsia="Georgia" w:hAnsi="Georgia" w:cs="Georgia"/>
-          <w:sz w:val="24"/>
-          <w:szCs w:val="24"/>
-        </w:rPr>
-        <w:t>{{Patient First Name}} understands what other people say and can follow directions; {{Preferred Pronouns 1}} does tend to interpret things quite literally. {{Preferred Pronouns 1 CAP}} needs directions broken down. {{Preferred Pronouns 1 CAP}} can speak in full sentences, but {{Preferred Pronouns 1}} ability to engage in a back-and-forth conversation varies based on the topic. There are no concerns with pronoun reversals, but there is a pattern of echolalia and repetitive speech across the developmental course. Eye contact and facial expressions are appropriately varied. {{Patient First Name}} readily approaches {{Preferred Pronouns 1}} same age peers and is working to forge more meaningful friendships with classmates.</w:t>
-      </w:r>
-    </w:p>
-    <w:p>
-      <w:pPr>
-        <w:widowControl w:val="0"/>
-        <w:spacing w:line="240" w:lineRule="auto"/>
-        <w:rPr>
-          <w:rFonts w:ascii="Georgia" w:eastAsia="Georgia" w:hAnsi="Georgia" w:cs="Georgia"/>
-          <w:i/>
-          <w:sz w:val="24"/>
-          <w:szCs w:val="24"/>
-        </w:rPr>
-      </w:pPr>
-    </w:p>
-    <w:p>
-      <w:pPr>
-        <w:widowControl w:val="0"/>
-        <w:spacing w:line="240" w:lineRule="auto"/>
-        <w:rPr>
-          <w:rFonts w:ascii="Georgia" w:eastAsia="Georgia" w:hAnsi="Georgia" w:cs="Georgia"/>
-          <w:sz w:val="24"/>
-          <w:szCs w:val="24"/>
-        </w:rPr>
-      </w:pPr>
-      <w:r>
-        <w:rPr>
-          <w:rFonts w:ascii="Georgia" w:eastAsia="Georgia" w:hAnsi="Georgia" w:cs="Georgia"/>
-          <w:i/>
-          <w:sz w:val="24"/>
-          <w:szCs w:val="24"/>
-        </w:rPr>
-        <w:t>Social Communication Skills</w:t>
-      </w:r>
-      <w:r>
-        <w:rPr>
-          <w:rFonts w:ascii="Georgia" w:eastAsia="Georgia" w:hAnsi="Georgia" w:cs="Georgia"/>
-          <w:sz w:val="24"/>
-          <w:szCs w:val="24"/>
-        </w:rPr>
-        <w:t xml:space="preserve">: {{Patient First Name}} is working to communicate with words and will point to request. There is indication of using other’s hands as a tool to obtain objects. {{Patient First Name}} shows a range of facial expressions, but these are not consistently directed. Play is quite self-directed, rigid, and lacks a sense of reciprocity with peers and {{Caregiver type}}. </w:t>
-      </w:r>
-    </w:p>
-    <w:p>
-      <w:pPr>
-        <w:widowControl w:val="0"/>
-        <w:spacing w:line="240" w:lineRule="auto"/>
-        <w:rPr>
-          <w:rFonts w:ascii="Georgia" w:eastAsia="Georgia" w:hAnsi="Georgia" w:cs="Georgia"/>
-          <w:sz w:val="24"/>
-          <w:szCs w:val="24"/>
-        </w:rPr>
-      </w:pPr>
-    </w:p>
-    <w:p>
-      <w:pPr>
-        <w:widowControl w:val="0"/>
-        <w:spacing w:line="240" w:lineRule="auto"/>
-        <w:rPr>
-          <w:rFonts w:ascii="Georgia" w:eastAsia="Georgia" w:hAnsi="Georgia" w:cs="Georgia"/>
-          <w:sz w:val="24"/>
-          <w:szCs w:val="24"/>
-        </w:rPr>
-      </w:pPr>
-      <w:r>
-        <w:rPr>
-          <w:rFonts w:ascii="Georgia" w:eastAsia="Georgia" w:hAnsi="Georgia" w:cs="Georgia"/>
-          <w:i/>
-          <w:sz w:val="24"/>
-          <w:szCs w:val="24"/>
-        </w:rPr>
-        <w:t>Repetitive Behaviors:</w:t>
-      </w:r>
-      <w:r>
-        <w:rPr>
-          <w:rFonts w:ascii="Georgia" w:eastAsia="Georgia" w:hAnsi="Georgia" w:cs="Georgia"/>
-          <w:sz w:val="24"/>
-          <w:szCs w:val="24"/>
-        </w:rPr>
-        <w:t xml:space="preserve"> {{Patient First Name}} moves {{Preferred Pronouns 2}} hands in a repetitive manner. Sensory concerns include auditory aversions, tactile and olfactory </w:t>
-      </w:r>
-      <w:r>
-        <w:rPr>
-          <w:rFonts w:ascii="Georgia" w:eastAsia="Georgia" w:hAnsi="Georgia" w:cs="Georgia"/>
-          <w:sz w:val="24"/>
-          <w:szCs w:val="24"/>
-        </w:rPr>
-        <w:lastRenderedPageBreak/>
-        <w:t xml:space="preserve">seeking, and visual inspection of play items. </w:t>
-      </w:r>
-      <w:r>
-        <w:rPr>
-          <w:rFonts w:ascii="Georgia" w:eastAsia="Georgia" w:hAnsi="Georgia" w:cs="Georgia"/>
-          <w:sz w:val="24"/>
-          <w:szCs w:val="24"/>
-        </w:rPr>
-        <w:t>{{Preferred Pronouns 1 CAP}}</w:t>
-      </w:r>
-      <w:r>
-        <w:rPr>
-          <w:rFonts w:ascii="Georgia" w:eastAsia="Georgia" w:hAnsi="Georgia" w:cs="Georgia"/>
-          <w:sz w:val="24"/>
-          <w:szCs w:val="24"/>
-        </w:rPr>
-        <w:t xml:space="preserve"> has a pattern of intense and unusual interests and does well with transitions.</w:t>
-      </w:r>
-    </w:p>
-    <w:p>
-      <w:pPr>
-        <w:spacing w:line="240" w:lineRule="auto"/>
-        <w:rPr>
-          <w:rFonts w:ascii="Georgia" w:eastAsia="Georgia" w:hAnsi="Georgia" w:cs="Georgia"/>
-          <w:sz w:val="24"/>
-          <w:szCs w:val="24"/>
-        </w:rPr>
-      </w:pPr>
-    </w:p>
-    <w:p>
-      <w:pPr>
-        <w:widowControl w:val="0"/>
-        <w:spacing w:line="240" w:lineRule="auto"/>
-        <w:rPr>
-          <w:rFonts w:ascii="Georgia" w:eastAsia="Georgia" w:hAnsi="Georgia" w:cs="Georgia"/>
-          <w:sz w:val="24"/>
-          <w:szCs w:val="24"/>
-        </w:rPr>
-      </w:pPr>
-      <w:r>
-        <w:rPr>
-          <w:rFonts w:ascii="Georgia" w:eastAsia="Georgia" w:hAnsi="Georgia" w:cs="Georgia"/>
-          <w:i/>
-          <w:sz w:val="24"/>
-          <w:szCs w:val="24"/>
-        </w:rPr>
-        <w:t>Related Behavioral Concerns:</w:t>
-      </w:r>
-      <w:r>
-        <w:rPr>
-          <w:rFonts w:ascii="Georgia" w:eastAsia="Georgia" w:hAnsi="Georgia" w:cs="Georgia"/>
-          <w:sz w:val="24"/>
-          <w:szCs w:val="24"/>
-        </w:rPr>
-        <w:t xml:space="preserve"> {{Patient First Name}} currently eats a variety of foods and sleeps well. No concerns around elopement or self-injury. {{Preferred Pronouns 1 CAP}} does well with daily hygiene routines.</w:t>
+          <w:iCs/>
+          <w:sz w:val="24"/>
+          <w:szCs w:val="24"/>
+        </w:rPr>
+      </w:pPr>
+    </w:p>
+    <w:p>
+      <w:pPr>
+        <w:widowControl w:val="0"/>
+        <w:spacing w:line="240" w:lineRule="auto"/>
+        <w:rPr>
+          <w:rFonts w:ascii="Georgia" w:eastAsia="Georgia" w:hAnsi="Georgia" w:cs="Georgia"/>
+          <w:iCs/>
+          <w:sz w:val="24"/>
+          <w:szCs w:val="24"/>
+          <w:lang w:val="en-US"/>
+        </w:rPr>
+      </w:pPr>
+      <w:r>
+        <w:rPr>
+          <w:rFonts w:ascii="Georgia" w:eastAsia="Georgia" w:hAnsi="Georgia" w:cs="Georgia"/>
+          <w:iCs/>
+          <w:sz w:val="24"/>
+          <w:szCs w:val="24"/>
+          <w:lang w:val="en-US"/>
+        </w:rPr>
+        <w:t>[[Developmental History]]</w:t>
       </w:r>
     </w:p>
     <w:p>
@@ -3007,7 +2775,22 @@
           <w:sz w:val="24"/>
           <w:szCs w:val="24"/>
         </w:rPr>
-        <w:t xml:space="preserve">AutismUp - </w:t>
+        <w:t>A</w:t>
+      </w:r>
+      <w:r>
+        <w:rPr>
+          <w:rStyle w:val="BulletNewChar"/>
+        </w:rPr>
+        <w:t>utism</w:t>
+      </w:r>
+      <w:r>
+        <w:rPr>
+          <w:rFonts w:ascii="Georgia" w:eastAsia="Georgia" w:hAnsi="Georgia" w:cs="Georgia"/>
+          <w:color w:val="0F0F0F"/>
+          <w:sz w:val="24"/>
+          <w:szCs w:val="24"/>
+        </w:rPr>
+        <w:t xml:space="preserve">Up - </w:t>
       </w:r>
       <w:hyperlink r:id="rId9">
         <w:r>
@@ -5168,10 +4951,11 @@
   <w:abstractNum w:abstractNumId="4" w15:restartNumberingAfterBreak="0">
     <w:nsid w:val="4B8C77CE"/>
     <w:multiLevelType w:val="multilevel"/>
-    <w:tmpl w:val="B8005DA6"/>
+    <w:tmpl w:val="C4B61C0A"/>
     <w:lvl w:ilvl="0">
       <w:start w:val="1"/>
       <w:numFmt w:val="bullet"/>
+      <w:pStyle w:val="BulletNew"/>
       <w:lvlText w:val="●"/>
       <w:lvlJc w:val="left"/>
       <w:pPr>
@@ -6236,6 +6020,41 @@
       <w:spacing w:line="240" w:lineRule="auto"/>
     </w:pPr>
   </w:style>
+  <w:style w:type="paragraph" w:customStyle="1" w:styleId="BulletNew">
+    <w:name w:val="Bullet New"/>
+    <w:basedOn w:val="Normal"/>
+    <w:link w:val="BulletNewChar"/>
+    <w:qFormat/>
+    <w:rsid w:val="00DB6529"/>
+    <w:pPr>
+      <w:widowControl w:val="0"/>
+      <w:numPr>
+        <w:numId w:val="1"/>
+      </w:numPr>
+      <w:tabs>
+        <w:tab w:val="left" w:pos="720"/>
+      </w:tabs>
+      <w:spacing w:line="240" w:lineRule="auto"/>
+    </w:pPr>
+    <w:rPr>
+      <w:rFonts w:ascii="Georgia" w:eastAsia="Georgia" w:hAnsi="Georgia" w:cs="Georgia"/>
+      <w:color w:val="0F0F0F"/>
+      <w:sz w:val="24"/>
+      <w:szCs w:val="24"/>
+    </w:rPr>
+  </w:style>
+  <w:style w:type="character" w:customStyle="1" w:styleId="BulletNewChar">
+    <w:name w:val="Bullet New Char"/>
+    <w:basedOn w:val="DefaultParagraphFont"/>
+    <w:link w:val="BulletNew"/>
+    <w:rsid w:val="00DB6529"/>
+    <w:rPr>
+      <w:rFonts w:ascii="Georgia" w:eastAsia="Georgia" w:hAnsi="Georgia" w:cs="Georgia"/>
+      <w:color w:val="0F0F0F"/>
+      <w:sz w:val="24"/>
+      <w:szCs w:val="24"/>
+    </w:rPr>
+  </w:style>
 </w:styles>
 </file>
 

</xml_diff>

<commit_message>
add recommendations for mod 3
</commit_message>
<xml_diff>
--- a/templates/template_mod_3.docx
+++ b/templates/template_mod_3.docx
@@ -2536,6 +2536,36 @@
           <w:szCs w:val="24"/>
         </w:rPr>
         <w:t>Considering the results of this evaluation, the following recommendations are made to support {{Patient First Name}}’s development in academic, home, and community settings:</w:t>
+      </w:r>
+    </w:p>
+    <w:p>
+      <w:pPr>
+        <w:spacing w:line="240" w:lineRule="auto"/>
+        <w:rPr>
+          <w:rFonts w:ascii="Georgia" w:eastAsia="Georgia" w:hAnsi="Georgia" w:cs="Georgia"/>
+          <w:sz w:val="24"/>
+          <w:szCs w:val="24"/>
+        </w:rPr>
+      </w:pPr>
+    </w:p>
+    <w:p>
+      <w:pPr>
+        <w:spacing w:line="240" w:lineRule="auto"/>
+        <w:rPr>
+          <w:rFonts w:ascii="Georgia" w:eastAsia="Georgia" w:hAnsi="Georgia" w:cs="Georgia"/>
+          <w:sz w:val="24"/>
+          <w:szCs w:val="24"/>
+          <w:lang w:val="en-US"/>
+        </w:rPr>
+      </w:pPr>
+      <w:r>
+        <w:rPr>
+          <w:rFonts w:ascii="Georgia" w:eastAsia="Georgia" w:hAnsi="Georgia" w:cs="Georgia"/>
+          <w:sz w:val="24"/>
+          <w:szCs w:val="24"/>
+          <w:lang w:val="en-US"/>
+        </w:rPr>
+        <w:t>[[Recommendations]]</w:t>
       </w:r>
     </w:p>
     <w:p>

</xml_diff>

<commit_message>
update mod 4 page
</commit_message>
<xml_diff>
--- a/templates/template_mod_3.docx
+++ b/templates/template_mod_3.docx
@@ -832,46 +832,8 @@
     </w:p>
     <w:p>
       <w:pPr>
-        <w:tabs>
-          <w:tab w:val="left" w:pos="3510"/>
-        </w:tabs>
-        <w:spacing w:line="228" w:lineRule="auto"/>
-        <w:rPr>
-          <w:rFonts w:ascii="Georgia" w:eastAsia="Georgia" w:hAnsi="Georgia" w:cs="Georgia"/>
-          <w:sz w:val="24"/>
-          <w:szCs w:val="24"/>
-        </w:rPr>
-      </w:pPr>
-      <w:r>
-        <w:rPr>
-          <w:rFonts w:ascii="Georgia" w:eastAsia="Georgia" w:hAnsi="Georgia" w:cs="Georgia"/>
-          <w:sz w:val="24"/>
-          <w:szCs w:val="24"/>
-        </w:rPr>
-        <w:br/>
-      </w:r>
-      <w:r>
-        <w:rPr>
-          <w:rFonts w:ascii="Georgia" w:eastAsia="Georgia" w:hAnsi="Georgia" w:cs="Georgia"/>
-          <w:sz w:val="24"/>
-          <w:szCs w:val="24"/>
-          <w:u w:val="single"/>
-        </w:rPr>
-        <w:t>Psychoeducational Testing</w:t>
-      </w:r>
-      <w:r>
-        <w:rPr>
-          <w:rFonts w:ascii="Georgia" w:eastAsia="Georgia" w:hAnsi="Georgia" w:cs="Georgia"/>
-          <w:sz w:val="24"/>
-          <w:szCs w:val="24"/>
-        </w:rPr>
-        <w:t>:</w:t>
-      </w:r>
-    </w:p>
-    <w:p>
-      <w:pPr>
-        <w:spacing w:line="240" w:lineRule="auto"/>
-        <w:ind w:left="720" w:firstLine="720"/>
+        <w:spacing w:line="240" w:lineRule="auto"/>
+        <w:ind w:left="720"/>
         <w:rPr>
           <w:rFonts w:ascii="Georgia" w:eastAsia="Georgia" w:hAnsi="Georgia" w:cs="Georgia"/>
           <w:sz w:val="24"/>
@@ -1277,7 +1239,6 @@
           <w:sz w:val="24"/>
           <w:szCs w:val="24"/>
         </w:rPr>
-        <w:lastRenderedPageBreak/>
         <w:tab/>
         <w:t>[[Vineland Score Breakdown]]</w:t>
       </w:r>
@@ -1313,6 +1274,7 @@
           <w:szCs w:val="24"/>
           <w:u w:val="single"/>
         </w:rPr>
+        <w:lastRenderedPageBreak/>
         <w:t>DEVELOPMENTAL HISTORY</w:t>
       </w:r>
       <w:r>
@@ -4812,6 +4774,7 @@
   <w:style w:type="character" w:default="1" w:styleId="DefaultParagraphFont">
     <w:name w:val="Default Paragraph Font"/>
     <w:uiPriority w:val="1"/>
+    <w:semiHidden/>
     <w:unhideWhenUsed/>
   </w:style>
   <w:style w:type="table" w:default="1" w:styleId="TableNormal">

</xml_diff>